<commit_message>
Node project with sql implementation using sequelize framework
</commit_message>
<xml_diff>
--- a/Node JS course.docx
+++ b/Node JS course.docx
@@ -24,23 +24,7 @@
     </w:p>
     <w:p>
       <w:r>
-        <w:t xml:space="preserve">Weakly </w:t>
-      </w:r>
-      <w:proofErr w:type="gramStart"/>
-      <w:r>
-        <w:t>typed :</w:t>
-      </w:r>
-      <w:proofErr w:type="gramEnd"/>
-      <w:r>
-        <w:t xml:space="preserve">  No explicit </w:t>
-      </w:r>
-      <w:proofErr w:type="spellStart"/>
-      <w:r>
-        <w:t>assignement</w:t>
-      </w:r>
-      <w:proofErr w:type="spellEnd"/>
-      <w:r>
-        <w:t>.</w:t>
+        <w:t>Weakly typed :  No explicit assignement.</w:t>
       </w:r>
     </w:p>
     <w:p>
@@ -53,13 +37,8 @@
       </w:r>
     </w:p>
     <w:p>
-      <w:proofErr w:type="gramStart"/>
-      <w:r>
-        <w:t>OOL :Object</w:t>
-      </w:r>
-      <w:proofErr w:type="gramEnd"/>
-      <w:r>
-        <w:t xml:space="preserve"> oriented language</w:t>
+      <w:r>
+        <w:t>OOL :Object oriented language</w:t>
       </w:r>
     </w:p>
     <w:p>
@@ -74,15 +53,7 @@
     </w:p>
     <w:p>
       <w:r>
-        <w:t xml:space="preserve">#To </w:t>
-      </w:r>
-      <w:proofErr w:type="spellStart"/>
-      <w:r>
-        <w:t>undertsand</w:t>
-      </w:r>
-      <w:proofErr w:type="spellEnd"/>
-      <w:r>
-        <w:t xml:space="preserve"> more about this</w:t>
+        <w:t>#To undertsand more about this</w:t>
       </w:r>
     </w:p>
     <w:p>
@@ -97,23 +68,7 @@
     </w:p>
     <w:p>
       <w:r>
-        <w:t>#Rest operator:(...</w:t>
-      </w:r>
-      <w:proofErr w:type="spellStart"/>
-      <w:r>
-        <w:t>args</w:t>
-      </w:r>
-      <w:proofErr w:type="spellEnd"/>
-      <w:r>
-        <w:t xml:space="preserve">) = To apply </w:t>
-      </w:r>
-      <w:proofErr w:type="spellStart"/>
-      <w:r>
-        <w:t>n</w:t>
-      </w:r>
-      <w:proofErr w:type="spellEnd"/>
-      <w:r>
-        <w:t xml:space="preserve"> unknown number of elements</w:t>
+        <w:t>#Rest operator:(...args) = To apply n unknown number of elements</w:t>
       </w:r>
     </w:p>
     <w:p>
@@ -128,44 +83,22 @@
     </w:p>
     <w:p>
       <w:r>
-        <w:t xml:space="preserve">#core </w:t>
-      </w:r>
-      <w:proofErr w:type="gramStart"/>
-      <w:r>
-        <w:t>modules :</w:t>
-      </w:r>
-      <w:proofErr w:type="gramEnd"/>
+        <w:t xml:space="preserve">#core modules : </w:t>
+      </w:r>
+    </w:p>
+    <w:p>
+      <w:r>
+        <w:tab/>
+        <w:t>http:launch server/send request</w:t>
+      </w:r>
+    </w:p>
+    <w:p>
       <w:r>
         <w:t xml:space="preserve"> </w:t>
       </w:r>
-    </w:p>
-    <w:p>
       <w:r>
         <w:tab/>
-      </w:r>
-      <w:proofErr w:type="gramStart"/>
-      <w:r>
-        <w:t>http:launch</w:t>
-      </w:r>
-      <w:proofErr w:type="gramEnd"/>
-      <w:r>
-        <w:t xml:space="preserve"> server/send request</w:t>
-      </w:r>
-    </w:p>
-    <w:p>
-      <w:r>
-        <w:t xml:space="preserve"> </w:t>
-      </w:r>
-      <w:r>
-        <w:tab/>
-      </w:r>
-      <w:proofErr w:type="gramStart"/>
-      <w:r>
-        <w:t>https:SSL</w:t>
-      </w:r>
-      <w:proofErr w:type="gramEnd"/>
-      <w:r>
-        <w:t xml:space="preserve"> server</w:t>
+        <w:t>https:SSL server</w:t>
       </w:r>
     </w:p>
     <w:p>
@@ -180,20 +113,8 @@
     <w:p>
       <w:r>
         <w:tab/>
-      </w:r>
-      <w:proofErr w:type="spellStart"/>
-      <w:r>
-        <w:t>os</w:t>
-      </w:r>
-      <w:proofErr w:type="spellEnd"/>
-      <w:r>
-        <w:t xml:space="preserve">, path, </w:t>
-      </w:r>
-      <w:proofErr w:type="spellStart"/>
-      <w:r>
-        <w:t>url</w:t>
-      </w:r>
-      <w:proofErr w:type="spellEnd"/>
+        <w:t>os, path, url</w:t>
+      </w:r>
     </w:p>
     <w:p>
       <w:r>
@@ -202,15 +123,7 @@
     </w:p>
     <w:p>
       <w:r>
-        <w:t xml:space="preserve">1.Import http- </w:t>
-      </w:r>
-      <w:proofErr w:type="spellStart"/>
-      <w:r>
-        <w:t>const</w:t>
-      </w:r>
-      <w:proofErr w:type="spellEnd"/>
-      <w:r>
-        <w:t xml:space="preserve"> http = require("http");</w:t>
+        <w:t>1.Import http- const http = require("http");</w:t>
       </w:r>
     </w:p>
     <w:p>
@@ -220,79 +133,17 @@
     </w:p>
     <w:p>
       <w:r>
-        <w:t xml:space="preserve">  -</w:t>
-      </w:r>
-      <w:proofErr w:type="spellStart"/>
-      <w:r>
-        <w:t>const</w:t>
-      </w:r>
-      <w:proofErr w:type="spellEnd"/>
-      <w:r>
-        <w:t xml:space="preserve"> server = </w:t>
-      </w:r>
-      <w:proofErr w:type="spellStart"/>
-      <w:proofErr w:type="gramStart"/>
-      <w:r>
-        <w:t>http.createServer</w:t>
-      </w:r>
-      <w:proofErr w:type="spellEnd"/>
-      <w:proofErr w:type="gramEnd"/>
-      <w:r>
-        <w:t>((</w:t>
-      </w:r>
-      <w:proofErr w:type="spellStart"/>
-      <w:r>
-        <w:t>req</w:t>
-      </w:r>
-      <w:proofErr w:type="spellEnd"/>
-      <w:r>
-        <w:t>, res) =&gt; {console.log(</w:t>
-      </w:r>
-      <w:proofErr w:type="spellStart"/>
-      <w:r>
-        <w:t>req</w:t>
-      </w:r>
-      <w:proofErr w:type="spellEnd"/>
-      <w:r>
-        <w:t xml:space="preserve">)}); </w:t>
-      </w:r>
-    </w:p>
-    <w:p>
-      <w:r>
-        <w:t xml:space="preserve">3.Listen for request on server- </w:t>
-      </w:r>
-      <w:proofErr w:type="spellStart"/>
-      <w:proofErr w:type="gramStart"/>
-      <w:r>
-        <w:t>server.listen</w:t>
-      </w:r>
-      <w:proofErr w:type="spellEnd"/>
-      <w:proofErr w:type="gramEnd"/>
-      <w:r>
-        <w:t>()</w:t>
-      </w:r>
-    </w:p>
-    <w:p>
-      <w:r>
-        <w:t xml:space="preserve">  </w:t>
-      </w:r>
-      <w:proofErr w:type="spellStart"/>
-      <w:proofErr w:type="gramStart"/>
-      <w:r>
-        <w:t>server.listen</w:t>
-      </w:r>
-      <w:proofErr w:type="spellEnd"/>
-      <w:proofErr w:type="gramEnd"/>
-      <w:r>
-        <w:t xml:space="preserve">(port?: number, hostname?: string, backlog?: number, </w:t>
-      </w:r>
-      <w:proofErr w:type="spellStart"/>
-      <w:r>
-        <w:t>listeningListener</w:t>
-      </w:r>
-      <w:proofErr w:type="spellEnd"/>
-      <w:r>
-        <w:t>?: () =&gt; void)</w:t>
+        <w:t xml:space="preserve">  -const server = http.createServer((req, res) =&gt; {console.log(req)}); </w:t>
+      </w:r>
+    </w:p>
+    <w:p>
+      <w:r>
+        <w:t>3.Listen for request on server- server.listen()</w:t>
+      </w:r>
+    </w:p>
+    <w:p>
+      <w:r>
+        <w:t xml:space="preserve">  server.listen(port?: number, hostname?: string, backlog?: number, listeningListener?: () =&gt; void)</w:t>
       </w:r>
     </w:p>
     <w:p>
@@ -469,102 +320,27 @@
     </w:p>
     <w:p>
       <w:r>
-        <w:t xml:space="preserve">single </w:t>
-      </w:r>
-      <w:proofErr w:type="spellStart"/>
-      <w:r>
-        <w:t>thereaded</w:t>
-      </w:r>
-      <w:proofErr w:type="spellEnd"/>
-      <w:r>
-        <w:t xml:space="preserve"> </w:t>
-      </w:r>
-      <w:proofErr w:type="spellStart"/>
-      <w:r>
-        <w:t>js</w:t>
-      </w:r>
-      <w:proofErr w:type="spellEnd"/>
-    </w:p>
-    <w:p>
-      <w:r>
-        <w:t xml:space="preserve"># To disconnect server = </w:t>
-      </w:r>
-      <w:proofErr w:type="spellStart"/>
-      <w:proofErr w:type="gramStart"/>
-      <w:r>
-        <w:t>process.exit</w:t>
-      </w:r>
-      <w:proofErr w:type="spellEnd"/>
-      <w:proofErr w:type="gramEnd"/>
-      <w:r>
-        <w:t>()</w:t>
-      </w:r>
-    </w:p>
-    <w:p>
-      <w:r>
-        <w:t xml:space="preserve"># To set response header = </w:t>
-      </w:r>
-      <w:proofErr w:type="spellStart"/>
-      <w:proofErr w:type="gramStart"/>
-      <w:r>
-        <w:t>response.setHeader</w:t>
-      </w:r>
-      <w:proofErr w:type="spellEnd"/>
-      <w:proofErr w:type="gramEnd"/>
-      <w:r>
-        <w:t>('content-</w:t>
-      </w:r>
-      <w:proofErr w:type="spellStart"/>
-      <w:r>
-        <w:t>type','text</w:t>
-      </w:r>
-      <w:proofErr w:type="spellEnd"/>
-      <w:r>
-        <w:t>/html')</w:t>
-      </w:r>
-    </w:p>
-    <w:p>
-      <w:r>
-        <w:t>#writeFile (</w:t>
-      </w:r>
-      <w:proofErr w:type="spellStart"/>
-      <w:proofErr w:type="gramStart"/>
-      <w:r>
-        <w:t>fileName,content</w:t>
-      </w:r>
-      <w:proofErr w:type="spellEnd"/>
-      <w:proofErr w:type="gramEnd"/>
-      <w:r>
-        <w:t xml:space="preserve">, error </w:t>
-      </w:r>
-      <w:proofErr w:type="spellStart"/>
-      <w:r>
-        <w:t>callback</w:t>
-      </w:r>
-      <w:proofErr w:type="spellEnd"/>
-      <w:r>
-        <w:t xml:space="preserve"> </w:t>
-      </w:r>
-      <w:proofErr w:type="spellStart"/>
-      <w:r>
-        <w:t>funtion</w:t>
-      </w:r>
-      <w:proofErr w:type="spellEnd"/>
-      <w:r>
-        <w:t>)</w:t>
-      </w:r>
-    </w:p>
-    <w:p>
-      <w:r>
-        <w:t>#</w:t>
-      </w:r>
-      <w:proofErr w:type="gramStart"/>
-      <w:r>
-        <w:t>module.exports</w:t>
-      </w:r>
-      <w:proofErr w:type="gramEnd"/>
-      <w:r>
-        <w:t>=function_name;</w:t>
+        <w:t>single thereaded js</w:t>
+      </w:r>
+    </w:p>
+    <w:p>
+      <w:r>
+        <w:t># To disconnect server = process.exit()</w:t>
+      </w:r>
+    </w:p>
+    <w:p>
+      <w:r>
+        <w:t># To set response header = response.setHeader('content-type','text/html')</w:t>
+      </w:r>
+    </w:p>
+    <w:p>
+      <w:r>
+        <w:t>#writeFile (fileName,content, error callback funtion)</w:t>
+      </w:r>
+    </w:p>
+    <w:p>
+      <w:r>
+        <w:t>#module.exports=function_name;</w:t>
       </w:r>
     </w:p>
     <w:p>
@@ -639,62 +415,21 @@
       </w:r>
     </w:p>
     <w:p>
-      <w:proofErr w:type="spellStart"/>
-      <w:r>
-        <w:t>Npm</w:t>
-      </w:r>
-      <w:proofErr w:type="spellEnd"/>
-      <w:r>
-        <w:t xml:space="preserve"> </w:t>
-      </w:r>
-      <w:proofErr w:type="spellStart"/>
-      <w:proofErr w:type="gramStart"/>
-      <w:r>
-        <w:t>init</w:t>
-      </w:r>
-      <w:proofErr w:type="spellEnd"/>
-      <w:r>
-        <w:t xml:space="preserve"> :</w:t>
-      </w:r>
-      <w:proofErr w:type="gramEnd"/>
-      <w:r>
-        <w:t xml:space="preserve"> Will create </w:t>
-      </w:r>
-      <w:proofErr w:type="spellStart"/>
-      <w:r>
-        <w:t>package.json</w:t>
-      </w:r>
-      <w:proofErr w:type="spellEnd"/>
-      <w:r>
-        <w:t xml:space="preserve"> file</w:t>
-      </w:r>
-    </w:p>
-    <w:p>
-      <w:r>
-        <w:t>In package json file-&gt; script: “</w:t>
-      </w:r>
-      <w:proofErr w:type="spellStart"/>
-      <w:r>
-        <w:t>start”</w:t>
-      </w:r>
-      <w:proofErr w:type="gramStart"/>
-      <w:r>
-        <w:t>:”node</w:t>
-      </w:r>
-      <w:proofErr w:type="spellEnd"/>
-      <w:proofErr w:type="gramEnd"/>
-      <w:r>
-        <w:t xml:space="preserve"> app.js”</w:t>
-      </w:r>
-    </w:p>
-    <w:p>
-      <w:proofErr w:type="spellStart"/>
-      <w:r>
-        <w:t>npm</w:t>
-      </w:r>
-      <w:proofErr w:type="spellEnd"/>
-      <w:r>
-        <w:t xml:space="preserve"> start = will run script and thus project</w:t>
+      <w:r>
+        <w:t>Npm init</w:t>
+      </w:r>
+      <w:r>
+        <w:t xml:space="preserve"> : Will create package.json file</w:t>
+      </w:r>
+    </w:p>
+    <w:p>
+      <w:r>
+        <w:t>In package json file-&gt; script: “start”:”node app.js”</w:t>
+      </w:r>
+    </w:p>
+    <w:p>
+      <w:r>
+        <w:t>npm start = will run script and thus project</w:t>
       </w:r>
     </w:p>
     <w:p>
@@ -705,21 +440,8 @@
         <w:t>-</w:t>
       </w:r>
       <w:r>
-        <w:t xml:space="preserve">&gt; </w:t>
-      </w:r>
-      <w:proofErr w:type="spellStart"/>
-      <w:r>
-        <w:t>npm</w:t>
-      </w:r>
-      <w:proofErr w:type="spellEnd"/>
-      <w:r>
-        <w:t xml:space="preserve"> run </w:t>
-      </w:r>
-      <w:proofErr w:type="spellStart"/>
-      <w:r>
-        <w:t>script_name</w:t>
-      </w:r>
-      <w:proofErr w:type="spellEnd"/>
+        <w:t>&gt; npm run script_name</w:t>
+      </w:r>
     </w:p>
     <w:p>
       <w:r>
@@ -775,7 +497,6 @@
           <w:lang w:eastAsia="en-IN"/>
         </w:rPr>
       </w:pPr>
-      <w:proofErr w:type="spellStart"/>
       <w:r>
         <w:rPr>
           <w:rFonts w:ascii="Consolas" w:eastAsia="Times New Roman" w:hAnsi="Consolas" w:cs="Times New Roman"/>
@@ -787,7 +508,6 @@
         <w:lastRenderedPageBreak/>
         <w:t>const</w:t>
       </w:r>
-      <w:proofErr w:type="spellEnd"/>
       <w:r>
         <w:rPr>
           <w:rFonts w:ascii="Consolas" w:eastAsia="Times New Roman" w:hAnsi="Consolas" w:cs="Times New Roman"/>
@@ -884,7 +604,6 @@
           <w:lang w:eastAsia="en-IN"/>
         </w:rPr>
       </w:pPr>
-      <w:proofErr w:type="spellStart"/>
       <w:r>
         <w:rPr>
           <w:rFonts w:ascii="Consolas" w:eastAsia="Times New Roman" w:hAnsi="Consolas" w:cs="Times New Roman"/>
@@ -895,7 +614,6 @@
         </w:rPr>
         <w:t>const</w:t>
       </w:r>
-      <w:proofErr w:type="spellEnd"/>
       <w:r>
         <w:rPr>
           <w:rFonts w:ascii="Consolas" w:eastAsia="Times New Roman" w:hAnsi="Consolas" w:cs="Times New Roman"/>
@@ -926,7 +644,6 @@
         </w:rPr>
         <w:t xml:space="preserve"> = </w:t>
       </w:r>
-      <w:proofErr w:type="gramStart"/>
       <w:r>
         <w:rPr>
           <w:rFonts w:ascii="Consolas" w:eastAsia="Times New Roman" w:hAnsi="Consolas" w:cs="Times New Roman"/>
@@ -945,18 +662,7 @@
           <w:szCs w:val="21"/>
           <w:lang w:eastAsia="en-IN"/>
         </w:rPr>
-        <w:t>(</w:t>
-      </w:r>
-      <w:proofErr w:type="gramEnd"/>
-      <w:r>
-        <w:rPr>
-          <w:rFonts w:ascii="Consolas" w:eastAsia="Times New Roman" w:hAnsi="Consolas" w:cs="Times New Roman"/>
-          <w:color w:val="D4D4D4"/>
-          <w:sz w:val="21"/>
-          <w:szCs w:val="21"/>
-          <w:lang w:eastAsia="en-IN"/>
-        </w:rPr>
-        <w:t>);</w:t>
+        <w:t>();</w:t>
       </w:r>
     </w:p>
     <w:p>
@@ -1007,8 +713,6 @@
           <w:lang w:eastAsia="en-IN"/>
         </w:rPr>
       </w:pPr>
-      <w:proofErr w:type="spellStart"/>
-      <w:proofErr w:type="gramStart"/>
       <w:r>
         <w:rPr>
           <w:rFonts w:ascii="Consolas" w:eastAsia="Times New Roman" w:hAnsi="Consolas" w:cs="Times New Roman"/>
@@ -1039,29 +743,16 @@
         </w:rPr>
         <w:t>use</w:t>
       </w:r>
-      <w:proofErr w:type="spellEnd"/>
-      <w:r>
-        <w:rPr>
-          <w:rFonts w:ascii="Consolas" w:eastAsia="Times New Roman" w:hAnsi="Consolas" w:cs="Times New Roman"/>
-          <w:color w:val="D4D4D4"/>
-          <w:sz w:val="21"/>
-          <w:szCs w:val="21"/>
-          <w:lang w:eastAsia="en-IN"/>
-        </w:rPr>
-        <w:t>(</w:t>
-      </w:r>
-      <w:proofErr w:type="gramEnd"/>
-      <w:r>
-        <w:rPr>
-          <w:rFonts w:ascii="Consolas" w:eastAsia="Times New Roman" w:hAnsi="Consolas" w:cs="Times New Roman"/>
-          <w:color w:val="D4D4D4"/>
-          <w:sz w:val="21"/>
-          <w:szCs w:val="21"/>
-          <w:lang w:eastAsia="en-IN"/>
-        </w:rPr>
-        <w:t>(</w:t>
-      </w:r>
-      <w:proofErr w:type="spellStart"/>
+      <w:r>
+        <w:rPr>
+          <w:rFonts w:ascii="Consolas" w:eastAsia="Times New Roman" w:hAnsi="Consolas" w:cs="Times New Roman"/>
+          <w:color w:val="D4D4D4"/>
+          <w:sz w:val="21"/>
+          <w:szCs w:val="21"/>
+          <w:lang w:eastAsia="en-IN"/>
+        </w:rPr>
+        <w:t>((</w:t>
+      </w:r>
       <w:r>
         <w:rPr>
           <w:rFonts w:ascii="Consolas" w:eastAsia="Times New Roman" w:hAnsi="Consolas" w:cs="Times New Roman"/>
@@ -1072,7 +763,6 @@
         </w:rPr>
         <w:t>req</w:t>
       </w:r>
-      <w:proofErr w:type="spellEnd"/>
       <w:r>
         <w:rPr>
           <w:rFonts w:ascii="Consolas" w:eastAsia="Times New Roman" w:hAnsi="Consolas" w:cs="Times New Roman"/>
@@ -1166,7 +856,6 @@
         </w:rPr>
         <w:t xml:space="preserve">  </w:t>
       </w:r>
-      <w:proofErr w:type="gramStart"/>
       <w:r>
         <w:rPr>
           <w:rFonts w:ascii="Consolas" w:eastAsia="Times New Roman" w:hAnsi="Consolas" w:cs="Times New Roman"/>
@@ -1207,7 +896,6 @@
         </w:rPr>
         <w:t>(</w:t>
       </w:r>
-      <w:proofErr w:type="gramEnd"/>
       <w:r>
         <w:rPr>
           <w:rFonts w:ascii="Consolas" w:eastAsia="Times New Roman" w:hAnsi="Consolas" w:cs="Times New Roman"/>
@@ -1251,7 +939,6 @@
         </w:rPr>
         <w:t xml:space="preserve">  </w:t>
       </w:r>
-      <w:proofErr w:type="gramStart"/>
       <w:r>
         <w:rPr>
           <w:rFonts w:ascii="Consolas" w:eastAsia="Times New Roman" w:hAnsi="Consolas" w:cs="Times New Roman"/>
@@ -1270,18 +957,7 @@
           <w:szCs w:val="21"/>
           <w:lang w:eastAsia="en-IN"/>
         </w:rPr>
-        <w:t>(</w:t>
-      </w:r>
-      <w:proofErr w:type="gramEnd"/>
-      <w:r>
-        <w:rPr>
-          <w:rFonts w:ascii="Consolas" w:eastAsia="Times New Roman" w:hAnsi="Consolas" w:cs="Times New Roman"/>
-          <w:color w:val="D4D4D4"/>
-          <w:sz w:val="21"/>
-          <w:szCs w:val="21"/>
-          <w:lang w:eastAsia="en-IN"/>
-        </w:rPr>
-        <w:t xml:space="preserve">); </w:t>
+        <w:t xml:space="preserve">(); </w:t>
       </w:r>
       <w:r>
         <w:rPr>
@@ -1329,8 +1005,6 @@
           <w:lang w:eastAsia="en-IN"/>
         </w:rPr>
       </w:pPr>
-      <w:proofErr w:type="spellStart"/>
-      <w:proofErr w:type="gramStart"/>
       <w:r>
         <w:rPr>
           <w:rFonts w:ascii="Consolas" w:eastAsia="Times New Roman" w:hAnsi="Consolas" w:cs="Times New Roman"/>
@@ -1361,29 +1035,16 @@
         </w:rPr>
         <w:t>use</w:t>
       </w:r>
-      <w:proofErr w:type="spellEnd"/>
-      <w:r>
-        <w:rPr>
-          <w:rFonts w:ascii="Consolas" w:eastAsia="Times New Roman" w:hAnsi="Consolas" w:cs="Times New Roman"/>
-          <w:color w:val="D4D4D4"/>
-          <w:sz w:val="21"/>
-          <w:szCs w:val="21"/>
-          <w:lang w:eastAsia="en-IN"/>
-        </w:rPr>
-        <w:t>(</w:t>
-      </w:r>
-      <w:proofErr w:type="gramEnd"/>
-      <w:r>
-        <w:rPr>
-          <w:rFonts w:ascii="Consolas" w:eastAsia="Times New Roman" w:hAnsi="Consolas" w:cs="Times New Roman"/>
-          <w:color w:val="D4D4D4"/>
-          <w:sz w:val="21"/>
-          <w:szCs w:val="21"/>
-          <w:lang w:eastAsia="en-IN"/>
-        </w:rPr>
-        <w:t>(</w:t>
-      </w:r>
-      <w:proofErr w:type="spellStart"/>
+      <w:r>
+        <w:rPr>
+          <w:rFonts w:ascii="Consolas" w:eastAsia="Times New Roman" w:hAnsi="Consolas" w:cs="Times New Roman"/>
+          <w:color w:val="D4D4D4"/>
+          <w:sz w:val="21"/>
+          <w:szCs w:val="21"/>
+          <w:lang w:eastAsia="en-IN"/>
+        </w:rPr>
+        <w:t>((</w:t>
+      </w:r>
       <w:r>
         <w:rPr>
           <w:rFonts w:ascii="Consolas" w:eastAsia="Times New Roman" w:hAnsi="Consolas" w:cs="Times New Roman"/>
@@ -1394,7 +1055,6 @@
         </w:rPr>
         <w:t>req</w:t>
       </w:r>
-      <w:proofErr w:type="spellEnd"/>
       <w:r>
         <w:rPr>
           <w:rFonts w:ascii="Consolas" w:eastAsia="Times New Roman" w:hAnsi="Consolas" w:cs="Times New Roman"/>
@@ -1488,7 +1148,6 @@
         </w:rPr>
         <w:t xml:space="preserve">  </w:t>
       </w:r>
-      <w:proofErr w:type="gramStart"/>
       <w:r>
         <w:rPr>
           <w:rFonts w:ascii="Consolas" w:eastAsia="Times New Roman" w:hAnsi="Consolas" w:cs="Times New Roman"/>
@@ -1529,7 +1188,6 @@
         </w:rPr>
         <w:t>(</w:t>
       </w:r>
-      <w:proofErr w:type="gramEnd"/>
       <w:r>
         <w:rPr>
           <w:rFonts w:ascii="Consolas" w:eastAsia="Times New Roman" w:hAnsi="Consolas" w:cs="Times New Roman"/>
@@ -1573,8 +1231,6 @@
         </w:rPr>
         <w:t xml:space="preserve">  </w:t>
       </w:r>
-      <w:proofErr w:type="spellStart"/>
-      <w:proofErr w:type="gramStart"/>
       <w:r>
         <w:rPr>
           <w:rFonts w:ascii="Consolas" w:eastAsia="Times New Roman" w:hAnsi="Consolas" w:cs="Times New Roman"/>
@@ -1605,8 +1261,6 @@
         </w:rPr>
         <w:t>send</w:t>
       </w:r>
-      <w:proofErr w:type="spellEnd"/>
-      <w:proofErr w:type="gramEnd"/>
       <w:r>
         <w:rPr>
           <w:rFonts w:ascii="Consolas" w:eastAsia="Times New Roman" w:hAnsi="Consolas" w:cs="Times New Roman"/>
@@ -1625,29 +1279,7 @@
           <w:szCs w:val="21"/>
           <w:lang w:eastAsia="en-IN"/>
         </w:rPr>
-        <w:t xml:space="preserve">"&lt;h1&gt;express </w:t>
-      </w:r>
-      <w:proofErr w:type="spellStart"/>
-      <w:r>
-        <w:rPr>
-          <w:rFonts w:ascii="Consolas" w:eastAsia="Times New Roman" w:hAnsi="Consolas" w:cs="Times New Roman"/>
-          <w:color w:val="CE9178"/>
-          <w:sz w:val="21"/>
-          <w:szCs w:val="21"/>
-          <w:lang w:eastAsia="en-IN"/>
-        </w:rPr>
-        <w:t>js</w:t>
-      </w:r>
-      <w:proofErr w:type="spellEnd"/>
-      <w:r>
-        <w:rPr>
-          <w:rFonts w:ascii="Consolas" w:eastAsia="Times New Roman" w:hAnsi="Consolas" w:cs="Times New Roman"/>
-          <w:color w:val="CE9178"/>
-          <w:sz w:val="21"/>
-          <w:szCs w:val="21"/>
-          <w:lang w:eastAsia="en-IN"/>
-        </w:rPr>
-        <w:t xml:space="preserve"> course&lt;/h1&gt;"</w:t>
+        <w:t>"&lt;h1&gt;express js course&lt;/h1&gt;"</w:t>
       </w:r>
       <w:r>
         <w:rPr>
@@ -1731,8 +1363,6 @@
           <w:lang w:eastAsia="en-IN"/>
         </w:rPr>
       </w:pPr>
-      <w:proofErr w:type="spellStart"/>
-      <w:proofErr w:type="gramStart"/>
       <w:r>
         <w:rPr>
           <w:rFonts w:ascii="Consolas" w:eastAsia="Times New Roman" w:hAnsi="Consolas" w:cs="Times New Roman"/>
@@ -1763,8 +1393,6 @@
         </w:rPr>
         <w:t>listen</w:t>
       </w:r>
-      <w:proofErr w:type="spellEnd"/>
-      <w:proofErr w:type="gramEnd"/>
       <w:r>
         <w:rPr>
           <w:rFonts w:ascii="Consolas" w:eastAsia="Times New Roman" w:hAnsi="Consolas" w:cs="Times New Roman"/>
@@ -1811,40 +1439,18 @@
     </w:p>
     <w:p/>
     <w:p>
-      <w:proofErr w:type="spellStart"/>
-      <w:proofErr w:type="gramStart"/>
-      <w:r>
-        <w:t>res.redirect</w:t>
-      </w:r>
-      <w:proofErr w:type="spellEnd"/>
-      <w:proofErr w:type="gramEnd"/>
-      <w:r>
-        <w:t>=~</w:t>
-      </w:r>
-      <w:proofErr w:type="spellStart"/>
-      <w:r>
-        <w:t>res.location</w:t>
-      </w:r>
-      <w:proofErr w:type="spellEnd"/>
-    </w:p>
-    <w:p>
-      <w:proofErr w:type="spellStart"/>
-      <w:r>
-        <w:t>app.get</w:t>
-      </w:r>
-      <w:proofErr w:type="spellEnd"/>
-      <w:r>
-        <w:t xml:space="preserve"> =&gt; for get request</w:t>
-      </w:r>
-    </w:p>
-    <w:p>
-      <w:proofErr w:type="spellStart"/>
-      <w:r>
-        <w:t>app.post</w:t>
-      </w:r>
-      <w:proofErr w:type="spellEnd"/>
-      <w:r>
-        <w:t>=&gt; for post request</w:t>
+      <w:r>
+        <w:t>res.redirect=~res.location</w:t>
+      </w:r>
+    </w:p>
+    <w:p>
+      <w:r>
+        <w:t>app.get =&gt; for get request</w:t>
+      </w:r>
+    </w:p>
+    <w:p>
+      <w:r>
+        <w:t>app.post=&gt; for post request</w:t>
       </w:r>
     </w:p>
     <w:p/>
@@ -1907,15 +1513,7 @@
         </w:tabs>
       </w:pPr>
       <w:r>
-        <w:t xml:space="preserve">Express path </w:t>
-      </w:r>
-      <w:proofErr w:type="spellStart"/>
-      <w:r>
-        <w:t>fn</w:t>
-      </w:r>
-      <w:proofErr w:type="spellEnd"/>
-      <w:r>
-        <w:t>:</w:t>
+        <w:t>Express path fn:</w:t>
       </w:r>
     </w:p>
     <w:p>
@@ -1930,8 +1528,6 @@
           <w:lang w:eastAsia="en-IN"/>
         </w:rPr>
       </w:pPr>
-      <w:proofErr w:type="spellStart"/>
-      <w:proofErr w:type="gramStart"/>
       <w:r>
         <w:rPr>
           <w:rFonts w:ascii="Consolas" w:eastAsia="Times New Roman" w:hAnsi="Consolas" w:cs="Times New Roman"/>
@@ -1962,8 +1558,6 @@
         </w:rPr>
         <w:t>exports</w:t>
       </w:r>
-      <w:proofErr w:type="spellEnd"/>
-      <w:proofErr w:type="gramEnd"/>
       <w:r>
         <w:rPr>
           <w:rFonts w:ascii="Consolas" w:eastAsia="Times New Roman" w:hAnsi="Consolas" w:cs="Times New Roman"/>
@@ -1974,7 +1568,6 @@
         </w:rPr>
         <w:t xml:space="preserve"> = </w:t>
       </w:r>
-      <w:proofErr w:type="spellStart"/>
       <w:r>
         <w:rPr>
           <w:rFonts w:ascii="Consolas" w:eastAsia="Times New Roman" w:hAnsi="Consolas" w:cs="Times New Roman"/>
@@ -2005,7 +1598,6 @@
         </w:rPr>
         <w:t>dirname</w:t>
       </w:r>
-      <w:proofErr w:type="spellEnd"/>
       <w:r>
         <w:rPr>
           <w:rFonts w:ascii="Consolas" w:eastAsia="Times New Roman" w:hAnsi="Consolas" w:cs="Times New Roman"/>
@@ -2016,7 +1608,6 @@
         </w:rPr>
         <w:t>(</w:t>
       </w:r>
-      <w:proofErr w:type="spellStart"/>
       <w:r>
         <w:rPr>
           <w:rFonts w:ascii="Consolas" w:eastAsia="Times New Roman" w:hAnsi="Consolas" w:cs="Times New Roman"/>
@@ -2067,7 +1658,6 @@
         </w:rPr>
         <w:t>filename</w:t>
       </w:r>
-      <w:proofErr w:type="spellEnd"/>
       <w:r>
         <w:rPr>
           <w:rFonts w:ascii="Consolas" w:eastAsia="Times New Roman" w:hAnsi="Consolas" w:cs="Times New Roman"/>
@@ -2091,7 +1681,6 @@
           <w:lang w:eastAsia="en-IN"/>
         </w:rPr>
       </w:pPr>
-      <w:proofErr w:type="spellStart"/>
       <w:r>
         <w:rPr>
           <w:rFonts w:ascii="Consolas" w:eastAsia="Times New Roman" w:hAnsi="Consolas" w:cs="Times New Roman"/>
@@ -2102,7 +1691,6 @@
         </w:rPr>
         <w:t>const</w:t>
       </w:r>
-      <w:proofErr w:type="spellEnd"/>
       <w:r>
         <w:rPr>
           <w:rFonts w:ascii="Consolas" w:eastAsia="Times New Roman" w:hAnsi="Consolas" w:cs="Times New Roman"/>
@@ -2113,7 +1701,6 @@
         </w:rPr>
         <w:t xml:space="preserve"> </w:t>
       </w:r>
-      <w:proofErr w:type="spellStart"/>
       <w:r>
         <w:rPr>
           <w:rFonts w:ascii="Consolas" w:eastAsia="Times New Roman" w:hAnsi="Consolas" w:cs="Times New Roman"/>
@@ -2124,7 +1711,6 @@
         </w:rPr>
         <w:t>rootDir</w:t>
       </w:r>
-      <w:proofErr w:type="spellEnd"/>
       <w:r>
         <w:rPr>
           <w:rFonts w:ascii="Consolas" w:eastAsia="Times New Roman" w:hAnsi="Consolas" w:cs="Times New Roman"/>
@@ -2135,7 +1721,6 @@
         </w:rPr>
         <w:t xml:space="preserve"> = </w:t>
       </w:r>
-      <w:proofErr w:type="gramStart"/>
       <w:r>
         <w:rPr>
           <w:rFonts w:ascii="Consolas" w:eastAsia="Times New Roman" w:hAnsi="Consolas" w:cs="Times New Roman"/>
@@ -2156,7 +1741,6 @@
         </w:rPr>
         <w:t>(</w:t>
       </w:r>
-      <w:proofErr w:type="gramEnd"/>
       <w:r>
         <w:rPr>
           <w:rFonts w:ascii="Consolas" w:eastAsia="Times New Roman" w:hAnsi="Consolas" w:cs="Times New Roman"/>
@@ -2190,8 +1774,6 @@
           <w:lang w:eastAsia="en-IN"/>
         </w:rPr>
       </w:pPr>
-      <w:proofErr w:type="spellStart"/>
-      <w:proofErr w:type="gramStart"/>
       <w:r>
         <w:rPr>
           <w:rFonts w:ascii="Consolas" w:eastAsia="Times New Roman" w:hAnsi="Consolas" w:cs="Times New Roman"/>
@@ -2222,8 +1804,6 @@
         </w:rPr>
         <w:t>sendFile</w:t>
       </w:r>
-      <w:proofErr w:type="spellEnd"/>
-      <w:proofErr w:type="gramEnd"/>
       <w:r>
         <w:rPr>
           <w:rFonts w:ascii="Consolas" w:eastAsia="Times New Roman" w:hAnsi="Consolas" w:cs="Times New Roman"/>
@@ -2234,7 +1814,6 @@
         </w:rPr>
         <w:t>(</w:t>
       </w:r>
-      <w:proofErr w:type="spellStart"/>
       <w:r>
         <w:rPr>
           <w:rFonts w:ascii="Consolas" w:eastAsia="Times New Roman" w:hAnsi="Consolas" w:cs="Times New Roman"/>
@@ -2265,7 +1844,6 @@
         </w:rPr>
         <w:t>join</w:t>
       </w:r>
-      <w:proofErr w:type="spellEnd"/>
       <w:r>
         <w:rPr>
           <w:rFonts w:ascii="Consolas" w:eastAsia="Times New Roman" w:hAnsi="Consolas" w:cs="Times New Roman"/>
@@ -2276,7 +1854,6 @@
         </w:rPr>
         <w:t>(</w:t>
       </w:r>
-      <w:proofErr w:type="spellStart"/>
       <w:r>
         <w:rPr>
           <w:rFonts w:ascii="Consolas" w:eastAsia="Times New Roman" w:hAnsi="Consolas" w:cs="Times New Roman"/>
@@ -2287,7 +1864,6 @@
         </w:rPr>
         <w:t>rootDir</w:t>
       </w:r>
-      <w:proofErr w:type="spellEnd"/>
       <w:r>
         <w:rPr>
           <w:rFonts w:ascii="Consolas" w:eastAsia="Times New Roman" w:hAnsi="Consolas" w:cs="Times New Roman"/>
@@ -2379,8 +1955,6 @@
           <w:lang w:eastAsia="en-IN"/>
         </w:rPr>
       </w:pPr>
-      <w:proofErr w:type="spellStart"/>
-      <w:proofErr w:type="gramStart"/>
       <w:r>
         <w:rPr>
           <w:rFonts w:ascii="Consolas" w:eastAsia="Times New Roman" w:hAnsi="Consolas" w:cs="Times New Roman"/>
@@ -2411,7 +1985,6 @@
         </w:rPr>
         <w:t>use</w:t>
       </w:r>
-      <w:proofErr w:type="spellEnd"/>
       <w:r>
         <w:rPr>
           <w:rFonts w:ascii="Consolas" w:eastAsia="Times New Roman" w:hAnsi="Consolas" w:cs="Times New Roman"/>
@@ -2422,8 +1995,6 @@
         </w:rPr>
         <w:t>(</w:t>
       </w:r>
-      <w:proofErr w:type="spellStart"/>
-      <w:proofErr w:type="gramEnd"/>
       <w:r>
         <w:rPr>
           <w:rFonts w:ascii="Consolas" w:eastAsia="Times New Roman" w:hAnsi="Consolas" w:cs="Times New Roman"/>
@@ -2454,7 +2025,6 @@
         </w:rPr>
         <w:t>static</w:t>
       </w:r>
-      <w:proofErr w:type="spellEnd"/>
       <w:r>
         <w:rPr>
           <w:rFonts w:ascii="Consolas" w:eastAsia="Times New Roman" w:hAnsi="Consolas" w:cs="Times New Roman"/>
@@ -2465,7 +2035,6 @@
         </w:rPr>
         <w:t>(</w:t>
       </w:r>
-      <w:proofErr w:type="spellStart"/>
       <w:r>
         <w:rPr>
           <w:rFonts w:ascii="Consolas" w:eastAsia="Times New Roman" w:hAnsi="Consolas" w:cs="Times New Roman"/>
@@ -2496,7 +2065,6 @@
         </w:rPr>
         <w:t>join</w:t>
       </w:r>
-      <w:proofErr w:type="spellEnd"/>
       <w:r>
         <w:rPr>
           <w:rFonts w:ascii="Consolas" w:eastAsia="Times New Roman" w:hAnsi="Consolas" w:cs="Times New Roman"/>
@@ -2515,20 +2083,8 @@
           <w:szCs w:val="21"/>
           <w:lang w:eastAsia="en-IN"/>
         </w:rPr>
-        <w:t>__</w:t>
-      </w:r>
-      <w:proofErr w:type="spellStart"/>
-      <w:r>
-        <w:rPr>
-          <w:rFonts w:ascii="Consolas" w:eastAsia="Times New Roman" w:hAnsi="Consolas" w:cs="Times New Roman"/>
-          <w:color w:val="9CDCFE"/>
-          <w:sz w:val="21"/>
-          <w:szCs w:val="21"/>
-          <w:lang w:eastAsia="en-IN"/>
-        </w:rPr>
-        <w:t>dirname</w:t>
-      </w:r>
-      <w:proofErr w:type="spellEnd"/>
+        <w:t>__dirname</w:t>
+      </w:r>
       <w:r>
         <w:rPr>
           <w:rFonts w:ascii="Consolas" w:eastAsia="Times New Roman" w:hAnsi="Consolas" w:cs="Times New Roman"/>
@@ -2567,13 +2123,8 @@
         </w:tabs>
       </w:pPr>
       <w:r>
-        <w:t xml:space="preserve">In html </w:t>
-      </w:r>
-      <w:proofErr w:type="gramStart"/>
-      <w:r>
-        <w:t>page :</w:t>
-      </w:r>
-      <w:proofErr w:type="gramEnd"/>
+        <w:t>In html page :</w:t>
+      </w:r>
     </w:p>
     <w:p>
       <w:pPr>
@@ -2627,7 +2178,6 @@
         </w:rPr>
         <w:t xml:space="preserve"> </w:t>
       </w:r>
-      <w:proofErr w:type="spellStart"/>
       <w:r>
         <w:rPr>
           <w:rFonts w:ascii="Consolas" w:eastAsia="Times New Roman" w:hAnsi="Consolas" w:cs="Times New Roman"/>
@@ -2638,7 +2188,6 @@
         </w:rPr>
         <w:t>rel</w:t>
       </w:r>
-      <w:proofErr w:type="spellEnd"/>
       <w:r>
         <w:rPr>
           <w:rFonts w:ascii="Consolas" w:eastAsia="Times New Roman" w:hAnsi="Consolas" w:cs="Times New Roman"/>
@@ -2669,7 +2218,6 @@
         </w:rPr>
         <w:t xml:space="preserve"> </w:t>
       </w:r>
-      <w:proofErr w:type="spellStart"/>
       <w:r>
         <w:rPr>
           <w:rFonts w:ascii="Consolas" w:eastAsia="Times New Roman" w:hAnsi="Consolas" w:cs="Times New Roman"/>
@@ -2680,7 +2228,6 @@
         </w:rPr>
         <w:t>href</w:t>
       </w:r>
-      <w:proofErr w:type="spellEnd"/>
       <w:r>
         <w:rPr>
           <w:rFonts w:ascii="Consolas" w:eastAsia="Times New Roman" w:hAnsi="Consolas" w:cs="Times New Roman"/>
@@ -2699,29 +2246,7 @@
           <w:szCs w:val="21"/>
           <w:lang w:eastAsia="en-IN"/>
         </w:rPr>
-        <w:t>"/</w:t>
-      </w:r>
-      <w:proofErr w:type="spellStart"/>
-      <w:r>
-        <w:rPr>
-          <w:rFonts w:ascii="Consolas" w:eastAsia="Times New Roman" w:hAnsi="Consolas" w:cs="Times New Roman"/>
-          <w:color w:val="CE9178"/>
-          <w:sz w:val="21"/>
-          <w:szCs w:val="21"/>
-          <w:lang w:eastAsia="en-IN"/>
-        </w:rPr>
-        <w:t>css</w:t>
-      </w:r>
-      <w:proofErr w:type="spellEnd"/>
-      <w:r>
-        <w:rPr>
-          <w:rFonts w:ascii="Consolas" w:eastAsia="Times New Roman" w:hAnsi="Consolas" w:cs="Times New Roman"/>
-          <w:color w:val="CE9178"/>
-          <w:sz w:val="21"/>
-          <w:szCs w:val="21"/>
-          <w:lang w:eastAsia="en-IN"/>
-        </w:rPr>
-        <w:t>/main.css"</w:t>
+        <w:t>"/css/main.css"</w:t>
       </w:r>
       <w:r>
         <w:rPr>
@@ -2757,13 +2282,8 @@
           <w:tab w:val="left" w:pos="6590"/>
         </w:tabs>
       </w:pPr>
-      <w:proofErr w:type="gramStart"/>
-      <w:r>
-        <w:t>-----  5</w:t>
-      </w:r>
-      <w:proofErr w:type="gramEnd"/>
-      <w:r>
-        <w:t>hr 27min course completed-----</w:t>
+      <w:r>
+        <w:t>-----  5hr 27min course completed-----</w:t>
       </w:r>
     </w:p>
     <w:p>
@@ -2926,15 +2446,7 @@
         </w:tabs>
       </w:pPr>
       <w:r>
-        <w:t xml:space="preserve">To pass product id in </w:t>
-      </w:r>
-      <w:proofErr w:type="gramStart"/>
-      <w:r>
-        <w:t>path :</w:t>
-      </w:r>
-      <w:proofErr w:type="gramEnd"/>
-      <w:r>
-        <w:t>=</w:t>
+        <w:t>To pass product id in path :=</w:t>
       </w:r>
     </w:p>
     <w:p>
@@ -2979,7 +2491,6 @@
         </w:rPr>
         <w:t xml:space="preserve"> </w:t>
       </w:r>
-      <w:proofErr w:type="spellStart"/>
       <w:r>
         <w:rPr>
           <w:rFonts w:ascii="Consolas" w:eastAsia="Times New Roman" w:hAnsi="Consolas" w:cs="Times New Roman"/>
@@ -2990,7 +2501,6 @@
         </w:rPr>
         <w:t>href</w:t>
       </w:r>
-      <w:proofErr w:type="spellEnd"/>
       <w:r>
         <w:rPr>
           <w:rFonts w:ascii="Consolas" w:eastAsia="Times New Roman" w:hAnsi="Consolas" w:cs="Times New Roman"/>
@@ -3069,29 +2579,7 @@
           <w:szCs w:val="21"/>
           <w:lang w:eastAsia="en-IN"/>
         </w:rPr>
-        <w:t>'</w:t>
-      </w:r>
-      <w:proofErr w:type="spellStart"/>
-      <w:r>
-        <w:rPr>
-          <w:rFonts w:ascii="Consolas" w:eastAsia="Times New Roman" w:hAnsi="Consolas" w:cs="Times New Roman"/>
-          <w:color w:val="CE9178"/>
-          <w:sz w:val="21"/>
-          <w:szCs w:val="21"/>
-          <w:lang w:eastAsia="en-IN"/>
-        </w:rPr>
-        <w:t>btn</w:t>
-      </w:r>
-      <w:proofErr w:type="spellEnd"/>
-      <w:r>
-        <w:rPr>
-          <w:rFonts w:ascii="Consolas" w:eastAsia="Times New Roman" w:hAnsi="Consolas" w:cs="Times New Roman"/>
-          <w:color w:val="CE9178"/>
-          <w:sz w:val="21"/>
-          <w:szCs w:val="21"/>
-          <w:lang w:eastAsia="en-IN"/>
-        </w:rPr>
-        <w:t>'</w:t>
+        <w:t>'btn'</w:t>
       </w:r>
       <w:r>
         <w:rPr>
@@ -3158,15 +2646,7 @@
         </w:tabs>
       </w:pPr>
       <w:r>
-        <w:t xml:space="preserve">To pass the param in </w:t>
-      </w:r>
-      <w:proofErr w:type="gramStart"/>
-      <w:r>
-        <w:t>route :</w:t>
-      </w:r>
-      <w:proofErr w:type="gramEnd"/>
-      <w:r>
-        <w:t xml:space="preserve">= ‘:’ symbol is used </w:t>
+        <w:t xml:space="preserve">To pass the param in route := ‘:’ symbol is used </w:t>
       </w:r>
     </w:p>
     <w:p>
@@ -3181,7 +2661,6 @@
           <w:lang w:eastAsia="en-IN"/>
         </w:rPr>
       </w:pPr>
-      <w:proofErr w:type="spellStart"/>
       <w:r>
         <w:rPr>
           <w:rFonts w:ascii="Consolas" w:eastAsia="Times New Roman" w:hAnsi="Consolas" w:cs="Times New Roman"/>
@@ -3212,7 +2691,6 @@
         </w:rPr>
         <w:t>get</w:t>
       </w:r>
-      <w:proofErr w:type="spellEnd"/>
       <w:r>
         <w:rPr>
           <w:rFonts w:ascii="Consolas" w:eastAsia="Times New Roman" w:hAnsi="Consolas" w:cs="Times New Roman"/>
@@ -3231,41 +2709,7 @@
           <w:szCs w:val="21"/>
           <w:lang w:eastAsia="en-IN"/>
         </w:rPr>
-        <w:t>"/products</w:t>
-      </w:r>
-      <w:proofErr w:type="gramStart"/>
-      <w:r>
-        <w:rPr>
-          <w:rFonts w:ascii="Consolas" w:eastAsia="Times New Roman" w:hAnsi="Consolas" w:cs="Times New Roman"/>
-          <w:color w:val="CE9178"/>
-          <w:sz w:val="21"/>
-          <w:szCs w:val="21"/>
-          <w:lang w:eastAsia="en-IN"/>
-        </w:rPr>
-        <w:t>/:</w:t>
-      </w:r>
-      <w:proofErr w:type="spellStart"/>
-      <w:r>
-        <w:rPr>
-          <w:rFonts w:ascii="Consolas" w:eastAsia="Times New Roman" w:hAnsi="Consolas" w:cs="Times New Roman"/>
-          <w:color w:val="CE9178"/>
-          <w:sz w:val="21"/>
-          <w:szCs w:val="21"/>
-          <w:lang w:eastAsia="en-IN"/>
-        </w:rPr>
-        <w:t>productId</w:t>
-      </w:r>
-      <w:proofErr w:type="spellEnd"/>
-      <w:proofErr w:type="gramEnd"/>
-      <w:r>
-        <w:rPr>
-          <w:rFonts w:ascii="Consolas" w:eastAsia="Times New Roman" w:hAnsi="Consolas" w:cs="Times New Roman"/>
-          <w:color w:val="CE9178"/>
-          <w:sz w:val="21"/>
-          <w:szCs w:val="21"/>
-          <w:lang w:eastAsia="en-IN"/>
-        </w:rPr>
-        <w:t>"</w:t>
+        <w:t>"/products/:productId"</w:t>
       </w:r>
       <w:r>
         <w:rPr>
@@ -3318,21 +2762,11 @@
         <w:t xml:space="preserve">To extract </w:t>
       </w:r>
       <w:r>
-        <w:t xml:space="preserve">the param in </w:t>
-      </w:r>
-      <w:proofErr w:type="gramStart"/>
-      <w:r>
-        <w:t>controller:=</w:t>
-      </w:r>
-      <w:proofErr w:type="gramEnd"/>
-      <w:r>
-        <w:t xml:space="preserve"> </w:t>
-      </w:r>
-      <w:proofErr w:type="spellStart"/>
-      <w:r>
-        <w:t>req.params.productId</w:t>
-      </w:r>
-      <w:proofErr w:type="spellEnd"/>
+        <w:t>the param in controller:=</w:t>
+      </w:r>
+      <w:r>
+        <w:t xml:space="preserve"> req.params.productId</w:t>
+      </w:r>
     </w:p>
     <w:p>
       <w:pPr>
@@ -3359,8 +2793,6 @@
           <w:lang w:eastAsia="en-IN"/>
         </w:rPr>
       </w:pPr>
-      <w:proofErr w:type="spellStart"/>
-      <w:proofErr w:type="gramStart"/>
       <w:r>
         <w:rPr>
           <w:rFonts w:ascii="Consolas" w:eastAsia="Times New Roman" w:hAnsi="Consolas" w:cs="Times New Roman"/>
@@ -3391,8 +2823,6 @@
         </w:rPr>
         <w:t>getProduct</w:t>
       </w:r>
-      <w:proofErr w:type="spellEnd"/>
-      <w:proofErr w:type="gramEnd"/>
       <w:r>
         <w:rPr>
           <w:rFonts w:ascii="Consolas" w:eastAsia="Times New Roman" w:hAnsi="Consolas" w:cs="Times New Roman"/>
@@ -3403,7 +2833,6 @@
         </w:rPr>
         <w:t xml:space="preserve"> = (</w:t>
       </w:r>
-      <w:proofErr w:type="spellStart"/>
       <w:r>
         <w:rPr>
           <w:rFonts w:ascii="Consolas" w:eastAsia="Times New Roman" w:hAnsi="Consolas" w:cs="Times New Roman"/>
@@ -3414,7 +2843,6 @@
         </w:rPr>
         <w:t>req</w:t>
       </w:r>
-      <w:proofErr w:type="spellEnd"/>
       <w:r>
         <w:rPr>
           <w:rFonts w:ascii="Consolas" w:eastAsia="Times New Roman" w:hAnsi="Consolas" w:cs="Times New Roman"/>
@@ -3508,7 +2936,6 @@
         </w:rPr>
         <w:t xml:space="preserve">  </w:t>
       </w:r>
-      <w:proofErr w:type="spellStart"/>
       <w:r>
         <w:rPr>
           <w:rFonts w:ascii="Consolas" w:eastAsia="Times New Roman" w:hAnsi="Consolas" w:cs="Times New Roman"/>
@@ -3519,7 +2946,6 @@
         </w:rPr>
         <w:t>const</w:t>
       </w:r>
-      <w:proofErr w:type="spellEnd"/>
       <w:r>
         <w:rPr>
           <w:rFonts w:ascii="Consolas" w:eastAsia="Times New Roman" w:hAnsi="Consolas" w:cs="Times New Roman"/>
@@ -3530,7 +2956,6 @@
         </w:rPr>
         <w:t xml:space="preserve"> </w:t>
       </w:r>
-      <w:proofErr w:type="spellStart"/>
       <w:r>
         <w:rPr>
           <w:rFonts w:ascii="Consolas" w:eastAsia="Times New Roman" w:hAnsi="Consolas" w:cs="Times New Roman"/>
@@ -3541,7 +2966,6 @@
         </w:rPr>
         <w:t>prodId</w:t>
       </w:r>
-      <w:proofErr w:type="spellEnd"/>
       <w:r>
         <w:rPr>
           <w:rFonts w:ascii="Consolas" w:eastAsia="Times New Roman" w:hAnsi="Consolas" w:cs="Times New Roman"/>
@@ -3552,8 +2976,6 @@
         </w:rPr>
         <w:t xml:space="preserve"> = </w:t>
       </w:r>
-      <w:proofErr w:type="spellStart"/>
-      <w:proofErr w:type="gramStart"/>
       <w:r>
         <w:rPr>
           <w:rFonts w:ascii="Consolas" w:eastAsia="Times New Roman" w:hAnsi="Consolas" w:cs="Times New Roman"/>
@@ -3584,7 +3006,6 @@
         </w:rPr>
         <w:t>params</w:t>
       </w:r>
-      <w:proofErr w:type="gramEnd"/>
       <w:r>
         <w:rPr>
           <w:rFonts w:ascii="Consolas" w:eastAsia="Times New Roman" w:hAnsi="Consolas" w:cs="Times New Roman"/>
@@ -3605,7 +3026,6 @@
         </w:rPr>
         <w:t>productId</w:t>
       </w:r>
-      <w:proofErr w:type="spellEnd"/>
       <w:r>
         <w:rPr>
           <w:rFonts w:ascii="Consolas" w:eastAsia="Times New Roman" w:hAnsi="Consolas" w:cs="Times New Roman"/>
@@ -3639,7 +3059,6 @@
         </w:rPr>
         <w:t xml:space="preserve">  </w:t>
       </w:r>
-      <w:proofErr w:type="spellStart"/>
       <w:r>
         <w:rPr>
           <w:rFonts w:ascii="Consolas" w:eastAsia="Times New Roman" w:hAnsi="Consolas" w:cs="Times New Roman"/>
@@ -3670,7 +3089,6 @@
         </w:rPr>
         <w:t>findProductById</w:t>
       </w:r>
-      <w:proofErr w:type="spellEnd"/>
       <w:r>
         <w:rPr>
           <w:rFonts w:ascii="Consolas" w:eastAsia="Times New Roman" w:hAnsi="Consolas" w:cs="Times New Roman"/>
@@ -3681,7 +3099,6 @@
         </w:rPr>
         <w:t>(</w:t>
       </w:r>
-      <w:proofErr w:type="spellStart"/>
       <w:r>
         <w:rPr>
           <w:rFonts w:ascii="Consolas" w:eastAsia="Times New Roman" w:hAnsi="Consolas" w:cs="Times New Roman"/>
@@ -3692,7 +3109,6 @@
         </w:rPr>
         <w:t>prodId</w:t>
       </w:r>
-      <w:proofErr w:type="spellEnd"/>
       <w:r>
         <w:rPr>
           <w:rFonts w:ascii="Consolas" w:eastAsia="Times New Roman" w:hAnsi="Consolas" w:cs="Times New Roman"/>
@@ -3826,8 +3242,6 @@
         </w:rPr>
         <w:t xml:space="preserve">  </w:t>
       </w:r>
-      <w:proofErr w:type="spellStart"/>
-      <w:proofErr w:type="gramStart"/>
       <w:r>
         <w:rPr>
           <w:rFonts w:ascii="Consolas" w:eastAsia="Times New Roman" w:hAnsi="Consolas" w:cs="Times New Roman"/>
@@ -3858,8 +3272,6 @@
         </w:rPr>
         <w:t>redirect</w:t>
       </w:r>
-      <w:proofErr w:type="spellEnd"/>
-      <w:proofErr w:type="gramEnd"/>
       <w:r>
         <w:rPr>
           <w:rFonts w:ascii="Consolas" w:eastAsia="Times New Roman" w:hAnsi="Consolas" w:cs="Times New Roman"/>
@@ -3941,13 +3353,8 @@
         </w:tabs>
       </w:pPr>
       <w:r>
-        <w:t xml:space="preserve">In model create method to get individual product which matches the </w:t>
-      </w:r>
-      <w:proofErr w:type="gramStart"/>
-      <w:r>
-        <w:t>id :</w:t>
-      </w:r>
-      <w:proofErr w:type="gramEnd"/>
+        <w:t>In model create method to get individual product which matches the id :</w:t>
+      </w:r>
     </w:p>
     <w:p>
       <w:pPr>
@@ -3991,8 +3398,6 @@
         </w:rPr>
         <w:t xml:space="preserve"> </w:t>
       </w:r>
-      <w:proofErr w:type="spellStart"/>
-      <w:proofErr w:type="gramStart"/>
       <w:r>
         <w:rPr>
           <w:rFonts w:ascii="Consolas" w:eastAsia="Times New Roman" w:hAnsi="Consolas" w:cs="Times New Roman"/>
@@ -4003,7 +3408,6 @@
         </w:rPr>
         <w:t>findProductById</w:t>
       </w:r>
-      <w:proofErr w:type="spellEnd"/>
       <w:r>
         <w:rPr>
           <w:rFonts w:ascii="Consolas" w:eastAsia="Times New Roman" w:hAnsi="Consolas" w:cs="Times New Roman"/>
@@ -4014,7 +3418,6 @@
         </w:rPr>
         <w:t>(</w:t>
       </w:r>
-      <w:proofErr w:type="gramEnd"/>
       <w:r>
         <w:rPr>
           <w:rFonts w:ascii="Consolas" w:eastAsia="Times New Roman" w:hAnsi="Consolas" w:cs="Times New Roman"/>
@@ -4035,7 +3438,6 @@
         </w:rPr>
         <w:t xml:space="preserve">, </w:t>
       </w:r>
-      <w:proofErr w:type="spellStart"/>
       <w:r>
         <w:rPr>
           <w:rFonts w:ascii="Consolas" w:eastAsia="Times New Roman" w:hAnsi="Consolas" w:cs="Times New Roman"/>
@@ -4046,7 +3448,6 @@
         </w:rPr>
         <w:t>cb</w:t>
       </w:r>
-      <w:proofErr w:type="spellEnd"/>
       <w:r>
         <w:rPr>
           <w:rFonts w:ascii="Consolas" w:eastAsia="Times New Roman" w:hAnsi="Consolas" w:cs="Times New Roman"/>
@@ -4080,7 +3481,6 @@
         </w:rPr>
         <w:t xml:space="preserve">    </w:t>
       </w:r>
-      <w:proofErr w:type="spellStart"/>
       <w:r>
         <w:rPr>
           <w:rFonts w:ascii="Consolas" w:eastAsia="Times New Roman" w:hAnsi="Consolas" w:cs="Times New Roman"/>
@@ -4091,7 +3491,6 @@
         </w:rPr>
         <w:t>readFromFile</w:t>
       </w:r>
-      <w:proofErr w:type="spellEnd"/>
       <w:r>
         <w:rPr>
           <w:rFonts w:ascii="Consolas" w:eastAsia="Times New Roman" w:hAnsi="Consolas" w:cs="Times New Roman"/>
@@ -4165,7 +3564,6 @@
         </w:rPr>
         <w:t xml:space="preserve">      </w:t>
       </w:r>
-      <w:proofErr w:type="spellStart"/>
       <w:r>
         <w:rPr>
           <w:rFonts w:ascii="Consolas" w:eastAsia="Times New Roman" w:hAnsi="Consolas" w:cs="Times New Roman"/>
@@ -4176,7 +3574,6 @@
         </w:rPr>
         <w:t>const</w:t>
       </w:r>
-      <w:proofErr w:type="spellEnd"/>
       <w:r>
         <w:rPr>
           <w:rFonts w:ascii="Consolas" w:eastAsia="Times New Roman" w:hAnsi="Consolas" w:cs="Times New Roman"/>
@@ -4207,8 +3604,6 @@
         </w:rPr>
         <w:t xml:space="preserve"> = </w:t>
       </w:r>
-      <w:proofErr w:type="spellStart"/>
-      <w:proofErr w:type="gramStart"/>
       <w:r>
         <w:rPr>
           <w:rFonts w:ascii="Consolas" w:eastAsia="Times New Roman" w:hAnsi="Consolas" w:cs="Times New Roman"/>
@@ -4239,8 +3634,6 @@
         </w:rPr>
         <w:t>find</w:t>
       </w:r>
-      <w:proofErr w:type="spellEnd"/>
-      <w:proofErr w:type="gramEnd"/>
       <w:r>
         <w:rPr>
           <w:rFonts w:ascii="Consolas" w:eastAsia="Times New Roman" w:hAnsi="Consolas" w:cs="Times New Roman"/>
@@ -4374,7 +3767,6 @@
         </w:rPr>
         <w:t xml:space="preserve">      </w:t>
       </w:r>
-      <w:proofErr w:type="spellStart"/>
       <w:r>
         <w:rPr>
           <w:rFonts w:ascii="Consolas" w:eastAsia="Times New Roman" w:hAnsi="Consolas" w:cs="Times New Roman"/>
@@ -4385,7 +3777,6 @@
         </w:rPr>
         <w:t>cb</w:t>
       </w:r>
-      <w:proofErr w:type="spellEnd"/>
       <w:r>
         <w:rPr>
           <w:rFonts w:ascii="Consolas" w:eastAsia="Times New Roman" w:hAnsi="Consolas" w:cs="Times New Roman"/>
@@ -4477,13 +3868,8 @@
         </w:tabs>
       </w:pPr>
       <w:r>
-        <w:t xml:space="preserve">A) Passing route </w:t>
-      </w:r>
-      <w:proofErr w:type="gramStart"/>
-      <w:r>
-        <w:t>params :</w:t>
-      </w:r>
-      <w:proofErr w:type="gramEnd"/>
+        <w:t>A) Passing route params :</w:t>
+      </w:r>
     </w:p>
     <w:p>
       <w:pPr>
@@ -4492,15 +3878,8 @@
         </w:tabs>
       </w:pPr>
       <w:r>
-        <w:t xml:space="preserve">1.  </w:t>
-      </w:r>
-      <w:proofErr w:type="spellStart"/>
-      <w:proofErr w:type="gramStart"/>
-      <w:r>
-        <w:t>Req.params.prodId</w:t>
-      </w:r>
-      <w:proofErr w:type="spellEnd"/>
-      <w:proofErr w:type="gramEnd"/>
+        <w:t>1.  Req.params.prodId</w:t>
+      </w:r>
       <w:r>
         <w:t xml:space="preserve"> </w:t>
       </w:r>
@@ -4515,17 +3894,7 @@
         </w:tabs>
       </w:pPr>
       <w:r>
-        <w:t xml:space="preserve">2.  </w:t>
-      </w:r>
-      <w:proofErr w:type="spellStart"/>
-      <w:proofErr w:type="gramStart"/>
-      <w:r>
-        <w:t>Req.body.prodId</w:t>
-      </w:r>
-      <w:proofErr w:type="spellEnd"/>
-      <w:proofErr w:type="gramEnd"/>
-      <w:r>
-        <w:t xml:space="preserve"> -&gt; In post method, u need to use data in hidden input</w:t>
+        <w:t>2.  Req.body.prodId -&gt; In post method, u need to use data in hidden input</w:t>
       </w:r>
     </w:p>
     <w:p>
@@ -4698,29 +4067,7 @@
           <w:szCs w:val="21"/>
           <w:lang w:eastAsia="en-IN"/>
         </w:rPr>
-        <w:t>"</w:t>
-      </w:r>
-      <w:proofErr w:type="spellStart"/>
-      <w:r>
-        <w:rPr>
-          <w:rFonts w:ascii="Consolas" w:eastAsia="Times New Roman" w:hAnsi="Consolas" w:cs="Times New Roman"/>
-          <w:color w:val="CE9178"/>
-          <w:sz w:val="21"/>
-          <w:szCs w:val="21"/>
-          <w:lang w:eastAsia="en-IN"/>
-        </w:rPr>
-        <w:t>productId</w:t>
-      </w:r>
-      <w:proofErr w:type="spellEnd"/>
-      <w:r>
-        <w:rPr>
-          <w:rFonts w:ascii="Consolas" w:eastAsia="Times New Roman" w:hAnsi="Consolas" w:cs="Times New Roman"/>
-          <w:color w:val="CE9178"/>
-          <w:sz w:val="21"/>
-          <w:szCs w:val="21"/>
-          <w:lang w:eastAsia="en-IN"/>
-        </w:rPr>
-        <w:t>"</w:t>
+        <w:t>"productId"</w:t>
       </w:r>
       <w:r>
         <w:rPr>
@@ -4878,15 +4225,7 @@
       </w:pPr>
       <w:r>
         <w:lastRenderedPageBreak/>
-        <w:t xml:space="preserve">SQL </w:t>
-      </w:r>
-      <w:proofErr w:type="gramStart"/>
-      <w:r>
-        <w:t>password :</w:t>
-      </w:r>
-      <w:proofErr w:type="gramEnd"/>
-      <w:r>
-        <w:t xml:space="preserve"> root123</w:t>
+        <w:t>SQL password : root123</w:t>
       </w:r>
     </w:p>
     <w:p>
@@ -4901,13 +4240,8 @@
         </w:tabs>
       </w:pPr>
       <w:r>
-        <w:t xml:space="preserve">Create Pool of connection because every query requires </w:t>
-      </w:r>
-      <w:proofErr w:type="gramStart"/>
-      <w:r>
-        <w:t>connection :</w:t>
-      </w:r>
-      <w:proofErr w:type="gramEnd"/>
+        <w:t>Create Pool of connection because every query requires connection :</w:t>
+      </w:r>
     </w:p>
     <w:p>
       <w:pPr>
@@ -4921,7 +4255,6 @@
           <w:lang w:eastAsia="en-IN"/>
         </w:rPr>
       </w:pPr>
-      <w:proofErr w:type="spellStart"/>
       <w:r>
         <w:rPr>
           <w:rFonts w:ascii="Consolas" w:eastAsia="Times New Roman" w:hAnsi="Consolas" w:cs="Times New Roman"/>
@@ -4932,7 +4265,6 @@
         </w:rPr>
         <w:t>const</w:t>
       </w:r>
-      <w:proofErr w:type="spellEnd"/>
       <w:r>
         <w:rPr>
           <w:rFonts w:ascii="Consolas" w:eastAsia="Times New Roman" w:hAnsi="Consolas" w:cs="Times New Roman"/>
@@ -4943,7 +4275,6 @@
         </w:rPr>
         <w:t xml:space="preserve"> </w:t>
       </w:r>
-      <w:proofErr w:type="spellStart"/>
       <w:r>
         <w:rPr>
           <w:rFonts w:ascii="Consolas" w:eastAsia="Times New Roman" w:hAnsi="Consolas" w:cs="Times New Roman"/>
@@ -4954,7 +4285,6 @@
         </w:rPr>
         <w:t>mysql</w:t>
       </w:r>
-      <w:proofErr w:type="spellEnd"/>
       <w:r>
         <w:rPr>
           <w:rFonts w:ascii="Consolas" w:eastAsia="Times New Roman" w:hAnsi="Consolas" w:cs="Times New Roman"/>
@@ -5031,7 +4361,6 @@
           <w:lang w:eastAsia="en-IN"/>
         </w:rPr>
       </w:pPr>
-      <w:proofErr w:type="spellStart"/>
       <w:r>
         <w:rPr>
           <w:rFonts w:ascii="Consolas" w:eastAsia="Times New Roman" w:hAnsi="Consolas" w:cs="Times New Roman"/>
@@ -5042,7 +4371,6 @@
         </w:rPr>
         <w:t>const</w:t>
       </w:r>
-      <w:proofErr w:type="spellEnd"/>
       <w:r>
         <w:rPr>
           <w:rFonts w:ascii="Consolas" w:eastAsia="Times New Roman" w:hAnsi="Consolas" w:cs="Times New Roman"/>
@@ -5073,8 +4401,6 @@
         </w:rPr>
         <w:t xml:space="preserve"> = </w:t>
       </w:r>
-      <w:proofErr w:type="spellStart"/>
-      <w:proofErr w:type="gramStart"/>
       <w:r>
         <w:rPr>
           <w:rFonts w:ascii="Consolas" w:eastAsia="Times New Roman" w:hAnsi="Consolas" w:cs="Times New Roman"/>
@@ -5105,8 +4431,6 @@
         </w:rPr>
         <w:t>createPool</w:t>
       </w:r>
-      <w:proofErr w:type="spellEnd"/>
-      <w:proofErr w:type="gramEnd"/>
       <w:r>
         <w:rPr>
           <w:rFonts w:ascii="Consolas" w:eastAsia="Times New Roman" w:hAnsi="Consolas" w:cs="Times New Roman"/>
@@ -5294,29 +4618,7 @@
           <w:szCs w:val="21"/>
           <w:lang w:eastAsia="en-IN"/>
         </w:rPr>
-        <w:t>"</w:t>
-      </w:r>
-      <w:proofErr w:type="spellStart"/>
-      <w:r>
-        <w:rPr>
-          <w:rFonts w:ascii="Consolas" w:eastAsia="Times New Roman" w:hAnsi="Consolas" w:cs="Times New Roman"/>
-          <w:color w:val="CE9178"/>
-          <w:sz w:val="21"/>
-          <w:szCs w:val="21"/>
-          <w:lang w:eastAsia="en-IN"/>
-        </w:rPr>
-        <w:t>node_course</w:t>
-      </w:r>
-      <w:proofErr w:type="spellEnd"/>
-      <w:r>
-        <w:rPr>
-          <w:rFonts w:ascii="Consolas" w:eastAsia="Times New Roman" w:hAnsi="Consolas" w:cs="Times New Roman"/>
-          <w:color w:val="CE9178"/>
-          <w:sz w:val="21"/>
-          <w:szCs w:val="21"/>
-          <w:lang w:eastAsia="en-IN"/>
-        </w:rPr>
-        <w:t>"</w:t>
+        <w:t>"node_course"</w:t>
       </w:r>
       <w:r>
         <w:rPr>
@@ -5440,8 +4742,6 @@
           <w:lang w:eastAsia="en-IN"/>
         </w:rPr>
       </w:pPr>
-      <w:proofErr w:type="spellStart"/>
-      <w:proofErr w:type="gramStart"/>
       <w:r>
         <w:rPr>
           <w:rFonts w:ascii="Consolas" w:eastAsia="Times New Roman" w:hAnsi="Consolas" w:cs="Times New Roman"/>
@@ -5472,8 +4772,6 @@
         </w:rPr>
         <w:t>exports</w:t>
       </w:r>
-      <w:proofErr w:type="spellEnd"/>
-      <w:proofErr w:type="gramEnd"/>
       <w:r>
         <w:rPr>
           <w:rFonts w:ascii="Consolas" w:eastAsia="Times New Roman" w:hAnsi="Consolas" w:cs="Times New Roman"/>
@@ -5484,7 +4782,6 @@
         </w:rPr>
         <w:t xml:space="preserve"> = </w:t>
       </w:r>
-      <w:proofErr w:type="spellStart"/>
       <w:r>
         <w:rPr>
           <w:rFonts w:ascii="Consolas" w:eastAsia="Times New Roman" w:hAnsi="Consolas" w:cs="Times New Roman"/>
@@ -5515,7 +4812,6 @@
         </w:rPr>
         <w:t>promise</w:t>
       </w:r>
-      <w:proofErr w:type="spellEnd"/>
       <w:r>
         <w:rPr>
           <w:rFonts w:ascii="Consolas" w:eastAsia="Times New Roman" w:hAnsi="Consolas" w:cs="Times New Roman"/>
@@ -5570,8 +4866,6 @@
           <w:lang w:eastAsia="en-IN"/>
         </w:rPr>
       </w:pPr>
-      <w:proofErr w:type="spellStart"/>
-      <w:proofErr w:type="gramStart"/>
       <w:r>
         <w:rPr>
           <w:rFonts w:ascii="Consolas" w:eastAsia="Times New Roman" w:hAnsi="Consolas" w:cs="Times New Roman"/>
@@ -5602,8 +4896,6 @@
         </w:rPr>
         <w:t>execute</w:t>
       </w:r>
-      <w:proofErr w:type="spellEnd"/>
-      <w:proofErr w:type="gramEnd"/>
       <w:r>
         <w:rPr>
           <w:rFonts w:ascii="Consolas" w:eastAsia="Times New Roman" w:hAnsi="Consolas" w:cs="Times New Roman"/>
@@ -5655,18 +4947,7 @@
           <w:szCs w:val="21"/>
           <w:lang w:eastAsia="en-IN"/>
         </w:rPr>
-        <w:t xml:space="preserve">  </w:t>
-      </w:r>
-      <w:proofErr w:type="gramStart"/>
-      <w:r>
-        <w:rPr>
-          <w:rFonts w:ascii="Consolas" w:eastAsia="Times New Roman" w:hAnsi="Consolas" w:cs="Times New Roman"/>
-          <w:color w:val="D4D4D4"/>
-          <w:sz w:val="21"/>
-          <w:szCs w:val="21"/>
-          <w:lang w:eastAsia="en-IN"/>
-        </w:rPr>
-        <w:t>.</w:t>
+        <w:t>  .</w:t>
       </w:r>
       <w:r>
         <w:rPr>
@@ -5678,7 +4959,6 @@
         </w:rPr>
         <w:t>then</w:t>
       </w:r>
-      <w:proofErr w:type="gramEnd"/>
       <w:r>
         <w:rPr>
           <w:rFonts w:ascii="Consolas" w:eastAsia="Times New Roman" w:hAnsi="Consolas" w:cs="Times New Roman"/>
@@ -5856,18 +5136,7 @@
           <w:szCs w:val="21"/>
           <w:lang w:eastAsia="en-IN"/>
         </w:rPr>
-        <w:t xml:space="preserve">  </w:t>
-      </w:r>
-      <w:proofErr w:type="gramStart"/>
-      <w:r>
-        <w:rPr>
-          <w:rFonts w:ascii="Consolas" w:eastAsia="Times New Roman" w:hAnsi="Consolas" w:cs="Times New Roman"/>
-          <w:color w:val="D4D4D4"/>
-          <w:sz w:val="21"/>
-          <w:szCs w:val="21"/>
-          <w:lang w:eastAsia="en-IN"/>
-        </w:rPr>
-        <w:t>.</w:t>
+        <w:t>  .</w:t>
       </w:r>
       <w:r>
         <w:rPr>
@@ -5879,7 +5148,6 @@
         </w:rPr>
         <w:t>catch</w:t>
       </w:r>
-      <w:proofErr w:type="gramEnd"/>
       <w:r>
         <w:rPr>
           <w:rFonts w:ascii="Consolas" w:eastAsia="Times New Roman" w:hAnsi="Consolas" w:cs="Times New Roman"/>
@@ -6133,9 +5401,9 @@
         </w:rPr>
         <w:lastRenderedPageBreak/>
         <w:drawing>
-          <wp:inline distT="0" distB="0" distL="0" distR="0" wp14:anchorId="293BB21B" wp14:editId="1BD6DB48">
-            <wp:extent cx="6645910" cy="2932430"/>
-            <wp:effectExtent l="0" t="0" r="2540" b="1270"/>
+          <wp:inline distT="0" distB="0" distL="0" distR="0" wp14:anchorId="293BB21B" wp14:editId="5397E866">
+            <wp:extent cx="5796822" cy="2557780"/>
+            <wp:effectExtent l="0" t="0" r="0" b="0"/>
             <wp:docPr id="11" name="Picture 11"/>
             <wp:cNvGraphicFramePr>
               <a:graphicFrameLocks xmlns:a="http://schemas.openxmlformats.org/drawingml/2006/main" noChangeAspect="1"/>
@@ -6156,7 +5424,7 @@
                   <pic:spPr>
                     <a:xfrm>
                       <a:off x="0" y="0"/>
-                      <a:ext cx="6645910" cy="2932430"/>
+                      <a:ext cx="5801846" cy="2559997"/>
                     </a:xfrm>
                     <a:prstGeom prst="rect">
                       <a:avLst/>
@@ -6167,6 +5435,2549 @@
             </a:graphic>
           </wp:inline>
         </w:drawing>
+      </w:r>
+    </w:p>
+    <w:p>
+      <w:pPr>
+        <w:pStyle w:val="ListParagraph"/>
+        <w:tabs>
+          <w:tab w:val="center" w:pos="5593"/>
+        </w:tabs>
+        <w:rPr>
+          <w:b/>
+          <w:bCs/>
+        </w:rPr>
+      </w:pPr>
+    </w:p>
+    <w:p>
+      <w:pPr>
+        <w:pStyle w:val="ListParagraph"/>
+        <w:numPr>
+          <w:ilvl w:val="0"/>
+          <w:numId w:val="4"/>
+        </w:numPr>
+        <w:tabs>
+          <w:tab w:val="center" w:pos="5593"/>
+        </w:tabs>
+        <w:rPr>
+          <w:b/>
+          <w:bCs/>
+        </w:rPr>
+      </w:pPr>
+      <w:r>
+        <w:rPr>
+          <w:b/>
+          <w:bCs/>
+        </w:rPr>
+        <w:t>Install sequelize pkg: npm install –save sequelize</w:t>
+      </w:r>
+    </w:p>
+    <w:p>
+      <w:pPr>
+        <w:pStyle w:val="ListParagraph"/>
+        <w:numPr>
+          <w:ilvl w:val="0"/>
+          <w:numId w:val="4"/>
+        </w:numPr>
+        <w:tabs>
+          <w:tab w:val="center" w:pos="5593"/>
+        </w:tabs>
+        <w:rPr>
+          <w:b/>
+          <w:bCs/>
+        </w:rPr>
+      </w:pPr>
+      <w:r>
+        <w:rPr>
+          <w:b/>
+          <w:bCs/>
+        </w:rPr>
+        <w:t xml:space="preserve">Connect to db : </w:t>
+      </w:r>
+    </w:p>
+    <w:p>
+      <w:pPr>
+        <w:shd w:val="clear" w:color="auto" w:fill="1E1E1E"/>
+        <w:spacing w:after="0" w:line="285" w:lineRule="atLeast"/>
+        <w:rPr>
+          <w:rFonts w:ascii="Consolas" w:eastAsia="Times New Roman" w:hAnsi="Consolas" w:cs="Times New Roman"/>
+          <w:color w:val="D4D4D4"/>
+          <w:sz w:val="21"/>
+          <w:szCs w:val="21"/>
+          <w:lang w:eastAsia="en-IN"/>
+        </w:rPr>
+      </w:pPr>
+      <w:r>
+        <w:rPr>
+          <w:rFonts w:ascii="Consolas" w:eastAsia="Times New Roman" w:hAnsi="Consolas" w:cs="Times New Roman"/>
+          <w:color w:val="569CD6"/>
+          <w:sz w:val="21"/>
+          <w:szCs w:val="21"/>
+          <w:lang w:eastAsia="en-IN"/>
+        </w:rPr>
+        <w:t>const</w:t>
+      </w:r>
+      <w:r>
+        <w:rPr>
+          <w:rFonts w:ascii="Consolas" w:eastAsia="Times New Roman" w:hAnsi="Consolas" w:cs="Times New Roman"/>
+          <w:color w:val="D4D4D4"/>
+          <w:sz w:val="21"/>
+          <w:szCs w:val="21"/>
+          <w:lang w:eastAsia="en-IN"/>
+        </w:rPr>
+        <w:t xml:space="preserve"> </w:t>
+      </w:r>
+      <w:r>
+        <w:rPr>
+          <w:rFonts w:ascii="Consolas" w:eastAsia="Times New Roman" w:hAnsi="Consolas" w:cs="Times New Roman"/>
+          <w:color w:val="4FC1FF"/>
+          <w:sz w:val="21"/>
+          <w:szCs w:val="21"/>
+          <w:lang w:eastAsia="en-IN"/>
+        </w:rPr>
+        <w:t>Sequelize</w:t>
+      </w:r>
+      <w:r>
+        <w:rPr>
+          <w:rFonts w:ascii="Consolas" w:eastAsia="Times New Roman" w:hAnsi="Consolas" w:cs="Times New Roman"/>
+          <w:color w:val="D4D4D4"/>
+          <w:sz w:val="21"/>
+          <w:szCs w:val="21"/>
+          <w:lang w:eastAsia="en-IN"/>
+        </w:rPr>
+        <w:t xml:space="preserve"> = </w:t>
+      </w:r>
+      <w:r>
+        <w:rPr>
+          <w:rFonts w:ascii="Consolas" w:eastAsia="Times New Roman" w:hAnsi="Consolas" w:cs="Times New Roman"/>
+          <w:color w:val="DCDCAA"/>
+          <w:sz w:val="21"/>
+          <w:szCs w:val="21"/>
+          <w:lang w:eastAsia="en-IN"/>
+        </w:rPr>
+        <w:t>require</w:t>
+      </w:r>
+      <w:r>
+        <w:rPr>
+          <w:rFonts w:ascii="Consolas" w:eastAsia="Times New Roman" w:hAnsi="Consolas" w:cs="Times New Roman"/>
+          <w:color w:val="D4D4D4"/>
+          <w:sz w:val="21"/>
+          <w:szCs w:val="21"/>
+          <w:lang w:eastAsia="en-IN"/>
+        </w:rPr>
+        <w:t>(</w:t>
+      </w:r>
+      <w:r>
+        <w:rPr>
+          <w:rFonts w:ascii="Consolas" w:eastAsia="Times New Roman" w:hAnsi="Consolas" w:cs="Times New Roman"/>
+          <w:color w:val="CE9178"/>
+          <w:sz w:val="21"/>
+          <w:szCs w:val="21"/>
+          <w:lang w:eastAsia="en-IN"/>
+        </w:rPr>
+        <w:t>"sequelize"</w:t>
+      </w:r>
+      <w:r>
+        <w:rPr>
+          <w:rFonts w:ascii="Consolas" w:eastAsia="Times New Roman" w:hAnsi="Consolas" w:cs="Times New Roman"/>
+          <w:color w:val="D4D4D4"/>
+          <w:sz w:val="21"/>
+          <w:szCs w:val="21"/>
+          <w:lang w:eastAsia="en-IN"/>
+        </w:rPr>
+        <w:t>);</w:t>
+      </w:r>
+    </w:p>
+    <w:p>
+      <w:pPr>
+        <w:shd w:val="clear" w:color="auto" w:fill="1E1E1E"/>
+        <w:spacing w:after="0" w:line="285" w:lineRule="atLeast"/>
+        <w:rPr>
+          <w:rFonts w:ascii="Consolas" w:eastAsia="Times New Roman" w:hAnsi="Consolas" w:cs="Times New Roman"/>
+          <w:color w:val="D4D4D4"/>
+          <w:sz w:val="21"/>
+          <w:szCs w:val="21"/>
+          <w:lang w:eastAsia="en-IN"/>
+        </w:rPr>
+      </w:pPr>
+    </w:p>
+    <w:p>
+      <w:pPr>
+        <w:shd w:val="clear" w:color="auto" w:fill="1E1E1E"/>
+        <w:spacing w:after="0" w:line="285" w:lineRule="atLeast"/>
+        <w:rPr>
+          <w:rFonts w:ascii="Consolas" w:eastAsia="Times New Roman" w:hAnsi="Consolas" w:cs="Times New Roman"/>
+          <w:color w:val="D4D4D4"/>
+          <w:sz w:val="21"/>
+          <w:szCs w:val="21"/>
+          <w:lang w:eastAsia="en-IN"/>
+        </w:rPr>
+      </w:pPr>
+      <w:r>
+        <w:rPr>
+          <w:rFonts w:ascii="Consolas" w:eastAsia="Times New Roman" w:hAnsi="Consolas" w:cs="Times New Roman"/>
+          <w:color w:val="569CD6"/>
+          <w:sz w:val="21"/>
+          <w:szCs w:val="21"/>
+          <w:lang w:eastAsia="en-IN"/>
+        </w:rPr>
+        <w:t>const</w:t>
+      </w:r>
+      <w:r>
+        <w:rPr>
+          <w:rFonts w:ascii="Consolas" w:eastAsia="Times New Roman" w:hAnsi="Consolas" w:cs="Times New Roman"/>
+          <w:color w:val="D4D4D4"/>
+          <w:sz w:val="21"/>
+          <w:szCs w:val="21"/>
+          <w:lang w:eastAsia="en-IN"/>
+        </w:rPr>
+        <w:t xml:space="preserve"> </w:t>
+      </w:r>
+      <w:r>
+        <w:rPr>
+          <w:rFonts w:ascii="Consolas" w:eastAsia="Times New Roman" w:hAnsi="Consolas" w:cs="Times New Roman"/>
+          <w:color w:val="4FC1FF"/>
+          <w:sz w:val="21"/>
+          <w:szCs w:val="21"/>
+          <w:lang w:eastAsia="en-IN"/>
+        </w:rPr>
+        <w:t>sequelize</w:t>
+      </w:r>
+      <w:r>
+        <w:rPr>
+          <w:rFonts w:ascii="Consolas" w:eastAsia="Times New Roman" w:hAnsi="Consolas" w:cs="Times New Roman"/>
+          <w:color w:val="D4D4D4"/>
+          <w:sz w:val="21"/>
+          <w:szCs w:val="21"/>
+          <w:lang w:eastAsia="en-IN"/>
+        </w:rPr>
+        <w:t xml:space="preserve"> = </w:t>
+      </w:r>
+      <w:r>
+        <w:rPr>
+          <w:rFonts w:ascii="Consolas" w:eastAsia="Times New Roman" w:hAnsi="Consolas" w:cs="Times New Roman"/>
+          <w:color w:val="569CD6"/>
+          <w:sz w:val="21"/>
+          <w:szCs w:val="21"/>
+          <w:lang w:eastAsia="en-IN"/>
+        </w:rPr>
+        <w:t>new</w:t>
+      </w:r>
+      <w:r>
+        <w:rPr>
+          <w:rFonts w:ascii="Consolas" w:eastAsia="Times New Roman" w:hAnsi="Consolas" w:cs="Times New Roman"/>
+          <w:color w:val="D4D4D4"/>
+          <w:sz w:val="21"/>
+          <w:szCs w:val="21"/>
+          <w:lang w:eastAsia="en-IN"/>
+        </w:rPr>
+        <w:t xml:space="preserve"> </w:t>
+      </w:r>
+      <w:r>
+        <w:rPr>
+          <w:rFonts w:ascii="Consolas" w:eastAsia="Times New Roman" w:hAnsi="Consolas" w:cs="Times New Roman"/>
+          <w:color w:val="DCDCAA"/>
+          <w:sz w:val="21"/>
+          <w:szCs w:val="21"/>
+          <w:lang w:eastAsia="en-IN"/>
+        </w:rPr>
+        <w:t>Sequelize</w:t>
+      </w:r>
+      <w:r>
+        <w:rPr>
+          <w:rFonts w:ascii="Consolas" w:eastAsia="Times New Roman" w:hAnsi="Consolas" w:cs="Times New Roman"/>
+          <w:color w:val="D4D4D4"/>
+          <w:sz w:val="21"/>
+          <w:szCs w:val="21"/>
+          <w:lang w:eastAsia="en-IN"/>
+        </w:rPr>
+        <w:t>(</w:t>
+      </w:r>
+      <w:r>
+        <w:rPr>
+          <w:rFonts w:ascii="Consolas" w:eastAsia="Times New Roman" w:hAnsi="Consolas" w:cs="Times New Roman"/>
+          <w:color w:val="CE9178"/>
+          <w:sz w:val="21"/>
+          <w:szCs w:val="21"/>
+          <w:lang w:eastAsia="en-IN"/>
+        </w:rPr>
+        <w:t>"node_course"</w:t>
+      </w:r>
+      <w:r>
+        <w:rPr>
+          <w:rFonts w:ascii="Consolas" w:eastAsia="Times New Roman" w:hAnsi="Consolas" w:cs="Times New Roman"/>
+          <w:color w:val="D4D4D4"/>
+          <w:sz w:val="21"/>
+          <w:szCs w:val="21"/>
+          <w:lang w:eastAsia="en-IN"/>
+        </w:rPr>
+        <w:t xml:space="preserve">, </w:t>
+      </w:r>
+      <w:r>
+        <w:rPr>
+          <w:rFonts w:ascii="Consolas" w:eastAsia="Times New Roman" w:hAnsi="Consolas" w:cs="Times New Roman"/>
+          <w:color w:val="CE9178"/>
+          <w:sz w:val="21"/>
+          <w:szCs w:val="21"/>
+          <w:lang w:eastAsia="en-IN"/>
+        </w:rPr>
+        <w:t>"root"</w:t>
+      </w:r>
+      <w:r>
+        <w:rPr>
+          <w:rFonts w:ascii="Consolas" w:eastAsia="Times New Roman" w:hAnsi="Consolas" w:cs="Times New Roman"/>
+          <w:color w:val="D4D4D4"/>
+          <w:sz w:val="21"/>
+          <w:szCs w:val="21"/>
+          <w:lang w:eastAsia="en-IN"/>
+        </w:rPr>
+        <w:t xml:space="preserve">, </w:t>
+      </w:r>
+      <w:r>
+        <w:rPr>
+          <w:rFonts w:ascii="Consolas" w:eastAsia="Times New Roman" w:hAnsi="Consolas" w:cs="Times New Roman"/>
+          <w:color w:val="CE9178"/>
+          <w:sz w:val="21"/>
+          <w:szCs w:val="21"/>
+          <w:lang w:eastAsia="en-IN"/>
+        </w:rPr>
+        <w:t>"root123"</w:t>
+      </w:r>
+      <w:r>
+        <w:rPr>
+          <w:rFonts w:ascii="Consolas" w:eastAsia="Times New Roman" w:hAnsi="Consolas" w:cs="Times New Roman"/>
+          <w:color w:val="D4D4D4"/>
+          <w:sz w:val="21"/>
+          <w:szCs w:val="21"/>
+          <w:lang w:eastAsia="en-IN"/>
+        </w:rPr>
+        <w:t>, {</w:t>
+      </w:r>
+    </w:p>
+    <w:p>
+      <w:pPr>
+        <w:shd w:val="clear" w:color="auto" w:fill="1E1E1E"/>
+        <w:spacing w:after="0" w:line="285" w:lineRule="atLeast"/>
+        <w:rPr>
+          <w:rFonts w:ascii="Consolas" w:eastAsia="Times New Roman" w:hAnsi="Consolas" w:cs="Times New Roman"/>
+          <w:color w:val="D4D4D4"/>
+          <w:sz w:val="21"/>
+          <w:szCs w:val="21"/>
+          <w:lang w:eastAsia="en-IN"/>
+        </w:rPr>
+      </w:pPr>
+      <w:r>
+        <w:rPr>
+          <w:rFonts w:ascii="Consolas" w:eastAsia="Times New Roman" w:hAnsi="Consolas" w:cs="Times New Roman"/>
+          <w:color w:val="D4D4D4"/>
+          <w:sz w:val="21"/>
+          <w:szCs w:val="21"/>
+          <w:lang w:eastAsia="en-IN"/>
+        </w:rPr>
+        <w:t xml:space="preserve">  </w:t>
+      </w:r>
+      <w:r>
+        <w:rPr>
+          <w:rFonts w:ascii="Consolas" w:eastAsia="Times New Roman" w:hAnsi="Consolas" w:cs="Times New Roman"/>
+          <w:color w:val="9CDCFE"/>
+          <w:sz w:val="21"/>
+          <w:szCs w:val="21"/>
+          <w:lang w:eastAsia="en-IN"/>
+        </w:rPr>
+        <w:t>dialect:</w:t>
+      </w:r>
+      <w:r>
+        <w:rPr>
+          <w:rFonts w:ascii="Consolas" w:eastAsia="Times New Roman" w:hAnsi="Consolas" w:cs="Times New Roman"/>
+          <w:color w:val="D4D4D4"/>
+          <w:sz w:val="21"/>
+          <w:szCs w:val="21"/>
+          <w:lang w:eastAsia="en-IN"/>
+        </w:rPr>
+        <w:t xml:space="preserve"> </w:t>
+      </w:r>
+      <w:r>
+        <w:rPr>
+          <w:rFonts w:ascii="Consolas" w:eastAsia="Times New Roman" w:hAnsi="Consolas" w:cs="Times New Roman"/>
+          <w:color w:val="CE9178"/>
+          <w:sz w:val="21"/>
+          <w:szCs w:val="21"/>
+          <w:lang w:eastAsia="en-IN"/>
+        </w:rPr>
+        <w:t>"mysql"</w:t>
+      </w:r>
+      <w:r>
+        <w:rPr>
+          <w:rFonts w:ascii="Consolas" w:eastAsia="Times New Roman" w:hAnsi="Consolas" w:cs="Times New Roman"/>
+          <w:color w:val="D4D4D4"/>
+          <w:sz w:val="21"/>
+          <w:szCs w:val="21"/>
+          <w:lang w:eastAsia="en-IN"/>
+        </w:rPr>
+        <w:t>,</w:t>
+      </w:r>
+    </w:p>
+    <w:p>
+      <w:pPr>
+        <w:shd w:val="clear" w:color="auto" w:fill="1E1E1E"/>
+        <w:spacing w:after="0" w:line="285" w:lineRule="atLeast"/>
+        <w:rPr>
+          <w:rFonts w:ascii="Consolas" w:eastAsia="Times New Roman" w:hAnsi="Consolas" w:cs="Times New Roman"/>
+          <w:color w:val="D4D4D4"/>
+          <w:sz w:val="21"/>
+          <w:szCs w:val="21"/>
+          <w:lang w:eastAsia="en-IN"/>
+        </w:rPr>
+      </w:pPr>
+      <w:r>
+        <w:rPr>
+          <w:rFonts w:ascii="Consolas" w:eastAsia="Times New Roman" w:hAnsi="Consolas" w:cs="Times New Roman"/>
+          <w:color w:val="D4D4D4"/>
+          <w:sz w:val="21"/>
+          <w:szCs w:val="21"/>
+          <w:lang w:eastAsia="en-IN"/>
+        </w:rPr>
+        <w:t xml:space="preserve"> </w:t>
+      </w:r>
+      <w:r>
+        <w:rPr>
+          <w:rFonts w:ascii="Consolas" w:eastAsia="Times New Roman" w:hAnsi="Consolas" w:cs="Times New Roman"/>
+          <w:color w:val="9CDCFE"/>
+          <w:sz w:val="21"/>
+          <w:szCs w:val="21"/>
+          <w:lang w:eastAsia="en-IN"/>
+        </w:rPr>
+        <w:t>host:</w:t>
+      </w:r>
+      <w:r>
+        <w:rPr>
+          <w:rFonts w:ascii="Consolas" w:eastAsia="Times New Roman" w:hAnsi="Consolas" w:cs="Times New Roman"/>
+          <w:color w:val="D4D4D4"/>
+          <w:sz w:val="21"/>
+          <w:szCs w:val="21"/>
+          <w:lang w:eastAsia="en-IN"/>
+        </w:rPr>
+        <w:t xml:space="preserve"> </w:t>
+      </w:r>
+      <w:r>
+        <w:rPr>
+          <w:rFonts w:ascii="Consolas" w:eastAsia="Times New Roman" w:hAnsi="Consolas" w:cs="Times New Roman"/>
+          <w:color w:val="CE9178"/>
+          <w:sz w:val="21"/>
+          <w:szCs w:val="21"/>
+          <w:lang w:eastAsia="en-IN"/>
+        </w:rPr>
+        <w:t>"localhost"</w:t>
+      </w:r>
+      <w:r>
+        <w:rPr>
+          <w:rFonts w:ascii="Consolas" w:eastAsia="Times New Roman" w:hAnsi="Consolas" w:cs="Times New Roman"/>
+          <w:color w:val="D4D4D4"/>
+          <w:sz w:val="21"/>
+          <w:szCs w:val="21"/>
+          <w:lang w:eastAsia="en-IN"/>
+        </w:rPr>
+        <w:t>,</w:t>
+      </w:r>
+    </w:p>
+    <w:p>
+      <w:pPr>
+        <w:shd w:val="clear" w:color="auto" w:fill="1E1E1E"/>
+        <w:spacing w:after="0" w:line="285" w:lineRule="atLeast"/>
+        <w:rPr>
+          <w:rFonts w:ascii="Consolas" w:eastAsia="Times New Roman" w:hAnsi="Consolas" w:cs="Times New Roman"/>
+          <w:color w:val="D4D4D4"/>
+          <w:sz w:val="21"/>
+          <w:szCs w:val="21"/>
+          <w:lang w:eastAsia="en-IN"/>
+        </w:rPr>
+      </w:pPr>
+      <w:r>
+        <w:rPr>
+          <w:rFonts w:ascii="Consolas" w:eastAsia="Times New Roman" w:hAnsi="Consolas" w:cs="Times New Roman"/>
+          <w:color w:val="D4D4D4"/>
+          <w:sz w:val="21"/>
+          <w:szCs w:val="21"/>
+          <w:lang w:eastAsia="en-IN"/>
+        </w:rPr>
+        <w:t>});</w:t>
+      </w:r>
+    </w:p>
+    <w:p>
+      <w:pPr>
+        <w:shd w:val="clear" w:color="auto" w:fill="1E1E1E"/>
+        <w:spacing w:after="0" w:line="285" w:lineRule="atLeast"/>
+        <w:rPr>
+          <w:rFonts w:ascii="Consolas" w:eastAsia="Times New Roman" w:hAnsi="Consolas" w:cs="Times New Roman"/>
+          <w:color w:val="D4D4D4"/>
+          <w:sz w:val="21"/>
+          <w:szCs w:val="21"/>
+          <w:lang w:eastAsia="en-IN"/>
+        </w:rPr>
+      </w:pPr>
+      <w:r>
+        <w:rPr>
+          <w:rFonts w:ascii="Consolas" w:eastAsia="Times New Roman" w:hAnsi="Consolas" w:cs="Times New Roman"/>
+          <w:color w:val="4FC1FF"/>
+          <w:sz w:val="21"/>
+          <w:szCs w:val="21"/>
+          <w:lang w:eastAsia="en-IN"/>
+        </w:rPr>
+        <w:t>module</w:t>
+      </w:r>
+      <w:r>
+        <w:rPr>
+          <w:rFonts w:ascii="Consolas" w:eastAsia="Times New Roman" w:hAnsi="Consolas" w:cs="Times New Roman"/>
+          <w:color w:val="D4D4D4"/>
+          <w:sz w:val="21"/>
+          <w:szCs w:val="21"/>
+          <w:lang w:eastAsia="en-IN"/>
+        </w:rPr>
+        <w:t>.</w:t>
+      </w:r>
+      <w:r>
+        <w:rPr>
+          <w:rFonts w:ascii="Consolas" w:eastAsia="Times New Roman" w:hAnsi="Consolas" w:cs="Times New Roman"/>
+          <w:color w:val="4FC1FF"/>
+          <w:sz w:val="21"/>
+          <w:szCs w:val="21"/>
+          <w:lang w:eastAsia="en-IN"/>
+        </w:rPr>
+        <w:t>exports</w:t>
+      </w:r>
+      <w:r>
+        <w:rPr>
+          <w:rFonts w:ascii="Consolas" w:eastAsia="Times New Roman" w:hAnsi="Consolas" w:cs="Times New Roman"/>
+          <w:color w:val="D4D4D4"/>
+          <w:sz w:val="21"/>
+          <w:szCs w:val="21"/>
+          <w:lang w:eastAsia="en-IN"/>
+        </w:rPr>
+        <w:t xml:space="preserve"> = </w:t>
+      </w:r>
+      <w:r>
+        <w:rPr>
+          <w:rFonts w:ascii="Consolas" w:eastAsia="Times New Roman" w:hAnsi="Consolas" w:cs="Times New Roman"/>
+          <w:color w:val="4FC1FF"/>
+          <w:sz w:val="21"/>
+          <w:szCs w:val="21"/>
+          <w:lang w:eastAsia="en-IN"/>
+        </w:rPr>
+        <w:t>sequelize</w:t>
+      </w:r>
+      <w:r>
+        <w:rPr>
+          <w:rFonts w:ascii="Consolas" w:eastAsia="Times New Roman" w:hAnsi="Consolas" w:cs="Times New Roman"/>
+          <w:color w:val="D4D4D4"/>
+          <w:sz w:val="21"/>
+          <w:szCs w:val="21"/>
+          <w:lang w:eastAsia="en-IN"/>
+        </w:rPr>
+        <w:t>;</w:t>
+      </w:r>
+    </w:p>
+    <w:p>
+      <w:pPr>
+        <w:tabs>
+          <w:tab w:val="center" w:pos="5593"/>
+        </w:tabs>
+        <w:rPr>
+          <w:b/>
+          <w:bCs/>
+        </w:rPr>
+      </w:pPr>
+    </w:p>
+    <w:p>
+      <w:pPr>
+        <w:tabs>
+          <w:tab w:val="center" w:pos="5593"/>
+        </w:tabs>
+        <w:rPr>
+          <w:b/>
+          <w:bCs/>
+        </w:rPr>
+      </w:pPr>
+      <w:r>
+        <w:rPr>
+          <w:b/>
+          <w:bCs/>
+        </w:rPr>
+        <w:t>3)Define model:  create table = sequelize.define</w:t>
+      </w:r>
+      <w:r>
+        <w:rPr>
+          <w:b/>
+          <w:bCs/>
+        </w:rPr>
+        <w:t>(‘table name’,{col_name:{type:datatype}})</w:t>
+      </w:r>
+    </w:p>
+    <w:p>
+      <w:pPr>
+        <w:shd w:val="clear" w:color="auto" w:fill="1E1E1E"/>
+        <w:spacing w:after="0" w:line="285" w:lineRule="atLeast"/>
+        <w:rPr>
+          <w:rFonts w:ascii="Consolas" w:eastAsia="Times New Roman" w:hAnsi="Consolas" w:cs="Times New Roman"/>
+          <w:color w:val="D4D4D4"/>
+          <w:sz w:val="21"/>
+          <w:szCs w:val="21"/>
+          <w:lang w:eastAsia="en-IN"/>
+        </w:rPr>
+      </w:pPr>
+      <w:r>
+        <w:rPr>
+          <w:rFonts w:ascii="Consolas" w:eastAsia="Times New Roman" w:hAnsi="Consolas" w:cs="Times New Roman"/>
+          <w:color w:val="569CD6"/>
+          <w:sz w:val="21"/>
+          <w:szCs w:val="21"/>
+          <w:lang w:eastAsia="en-IN"/>
+        </w:rPr>
+        <w:t>const</w:t>
+      </w:r>
+      <w:r>
+        <w:rPr>
+          <w:rFonts w:ascii="Consolas" w:eastAsia="Times New Roman" w:hAnsi="Consolas" w:cs="Times New Roman"/>
+          <w:color w:val="D4D4D4"/>
+          <w:sz w:val="21"/>
+          <w:szCs w:val="21"/>
+          <w:lang w:eastAsia="en-IN"/>
+        </w:rPr>
+        <w:t xml:space="preserve"> </w:t>
+      </w:r>
+      <w:r>
+        <w:rPr>
+          <w:rFonts w:ascii="Consolas" w:eastAsia="Times New Roman" w:hAnsi="Consolas" w:cs="Times New Roman"/>
+          <w:color w:val="4FC1FF"/>
+          <w:sz w:val="21"/>
+          <w:szCs w:val="21"/>
+          <w:lang w:eastAsia="en-IN"/>
+        </w:rPr>
+        <w:t>Product</w:t>
+      </w:r>
+      <w:r>
+        <w:rPr>
+          <w:rFonts w:ascii="Consolas" w:eastAsia="Times New Roman" w:hAnsi="Consolas" w:cs="Times New Roman"/>
+          <w:color w:val="D4D4D4"/>
+          <w:sz w:val="21"/>
+          <w:szCs w:val="21"/>
+          <w:lang w:eastAsia="en-IN"/>
+        </w:rPr>
+        <w:t xml:space="preserve"> = </w:t>
+      </w:r>
+      <w:r>
+        <w:rPr>
+          <w:rFonts w:ascii="Consolas" w:eastAsia="Times New Roman" w:hAnsi="Consolas" w:cs="Times New Roman"/>
+          <w:color w:val="4FC1FF"/>
+          <w:sz w:val="21"/>
+          <w:szCs w:val="21"/>
+          <w:lang w:eastAsia="en-IN"/>
+        </w:rPr>
+        <w:t>sequelize</w:t>
+      </w:r>
+      <w:r>
+        <w:rPr>
+          <w:rFonts w:ascii="Consolas" w:eastAsia="Times New Roman" w:hAnsi="Consolas" w:cs="Times New Roman"/>
+          <w:color w:val="D4D4D4"/>
+          <w:sz w:val="21"/>
+          <w:szCs w:val="21"/>
+          <w:lang w:eastAsia="en-IN"/>
+        </w:rPr>
+        <w:t>.</w:t>
+      </w:r>
+      <w:r>
+        <w:rPr>
+          <w:rFonts w:ascii="Consolas" w:eastAsia="Times New Roman" w:hAnsi="Consolas" w:cs="Times New Roman"/>
+          <w:color w:val="DCDCAA"/>
+          <w:sz w:val="21"/>
+          <w:szCs w:val="21"/>
+          <w:lang w:eastAsia="en-IN"/>
+        </w:rPr>
+        <w:t>define</w:t>
+      </w:r>
+      <w:r>
+        <w:rPr>
+          <w:rFonts w:ascii="Consolas" w:eastAsia="Times New Roman" w:hAnsi="Consolas" w:cs="Times New Roman"/>
+          <w:color w:val="D4D4D4"/>
+          <w:sz w:val="21"/>
+          <w:szCs w:val="21"/>
+          <w:lang w:eastAsia="en-IN"/>
+        </w:rPr>
+        <w:t>(</w:t>
+      </w:r>
+      <w:r>
+        <w:rPr>
+          <w:rFonts w:ascii="Consolas" w:eastAsia="Times New Roman" w:hAnsi="Consolas" w:cs="Times New Roman"/>
+          <w:color w:val="CE9178"/>
+          <w:sz w:val="21"/>
+          <w:szCs w:val="21"/>
+          <w:lang w:eastAsia="en-IN"/>
+        </w:rPr>
+        <w:t>"product"</w:t>
+      </w:r>
+      <w:r>
+        <w:rPr>
+          <w:rFonts w:ascii="Consolas" w:eastAsia="Times New Roman" w:hAnsi="Consolas" w:cs="Times New Roman"/>
+          <w:color w:val="D4D4D4"/>
+          <w:sz w:val="21"/>
+          <w:szCs w:val="21"/>
+          <w:lang w:eastAsia="en-IN"/>
+        </w:rPr>
+        <w:t>, {</w:t>
+      </w:r>
+    </w:p>
+    <w:p>
+      <w:pPr>
+        <w:shd w:val="clear" w:color="auto" w:fill="1E1E1E"/>
+        <w:spacing w:after="0" w:line="285" w:lineRule="atLeast"/>
+        <w:rPr>
+          <w:rFonts w:ascii="Consolas" w:eastAsia="Times New Roman" w:hAnsi="Consolas" w:cs="Times New Roman"/>
+          <w:color w:val="D4D4D4"/>
+          <w:sz w:val="21"/>
+          <w:szCs w:val="21"/>
+          <w:lang w:eastAsia="en-IN"/>
+        </w:rPr>
+      </w:pPr>
+      <w:r>
+        <w:rPr>
+          <w:rFonts w:ascii="Consolas" w:eastAsia="Times New Roman" w:hAnsi="Consolas" w:cs="Times New Roman"/>
+          <w:color w:val="D4D4D4"/>
+          <w:sz w:val="21"/>
+          <w:szCs w:val="21"/>
+          <w:lang w:eastAsia="en-IN"/>
+        </w:rPr>
+        <w:t xml:space="preserve">  </w:t>
+      </w:r>
+      <w:r>
+        <w:rPr>
+          <w:rFonts w:ascii="Consolas" w:eastAsia="Times New Roman" w:hAnsi="Consolas" w:cs="Times New Roman"/>
+          <w:color w:val="9CDCFE"/>
+          <w:sz w:val="21"/>
+          <w:szCs w:val="21"/>
+          <w:lang w:eastAsia="en-IN"/>
+        </w:rPr>
+        <w:t>id:</w:t>
+      </w:r>
+      <w:r>
+        <w:rPr>
+          <w:rFonts w:ascii="Consolas" w:eastAsia="Times New Roman" w:hAnsi="Consolas" w:cs="Times New Roman"/>
+          <w:color w:val="D4D4D4"/>
+          <w:sz w:val="21"/>
+          <w:szCs w:val="21"/>
+          <w:lang w:eastAsia="en-IN"/>
+        </w:rPr>
+        <w:t xml:space="preserve"> {</w:t>
+      </w:r>
+    </w:p>
+    <w:p>
+      <w:pPr>
+        <w:shd w:val="clear" w:color="auto" w:fill="1E1E1E"/>
+        <w:spacing w:after="0" w:line="285" w:lineRule="atLeast"/>
+        <w:rPr>
+          <w:rFonts w:ascii="Consolas" w:eastAsia="Times New Roman" w:hAnsi="Consolas" w:cs="Times New Roman"/>
+          <w:color w:val="D4D4D4"/>
+          <w:sz w:val="21"/>
+          <w:szCs w:val="21"/>
+          <w:lang w:eastAsia="en-IN"/>
+        </w:rPr>
+      </w:pPr>
+      <w:r>
+        <w:rPr>
+          <w:rFonts w:ascii="Consolas" w:eastAsia="Times New Roman" w:hAnsi="Consolas" w:cs="Times New Roman"/>
+          <w:color w:val="D4D4D4"/>
+          <w:sz w:val="21"/>
+          <w:szCs w:val="21"/>
+          <w:lang w:eastAsia="en-IN"/>
+        </w:rPr>
+        <w:t xml:space="preserve">    </w:t>
+      </w:r>
+      <w:r>
+        <w:rPr>
+          <w:rFonts w:ascii="Consolas" w:eastAsia="Times New Roman" w:hAnsi="Consolas" w:cs="Times New Roman"/>
+          <w:color w:val="4EC9B0"/>
+          <w:sz w:val="21"/>
+          <w:szCs w:val="21"/>
+          <w:lang w:eastAsia="en-IN"/>
+        </w:rPr>
+        <w:t>type</w:t>
+      </w:r>
+      <w:r>
+        <w:rPr>
+          <w:rFonts w:ascii="Consolas" w:eastAsia="Times New Roman" w:hAnsi="Consolas" w:cs="Times New Roman"/>
+          <w:color w:val="9CDCFE"/>
+          <w:sz w:val="21"/>
+          <w:szCs w:val="21"/>
+          <w:lang w:eastAsia="en-IN"/>
+        </w:rPr>
+        <w:t>:</w:t>
+      </w:r>
+      <w:r>
+        <w:rPr>
+          <w:rFonts w:ascii="Consolas" w:eastAsia="Times New Roman" w:hAnsi="Consolas" w:cs="Times New Roman"/>
+          <w:color w:val="D4D4D4"/>
+          <w:sz w:val="21"/>
+          <w:szCs w:val="21"/>
+          <w:lang w:eastAsia="en-IN"/>
+        </w:rPr>
+        <w:t xml:space="preserve"> </w:t>
+      </w:r>
+      <w:r>
+        <w:rPr>
+          <w:rFonts w:ascii="Consolas" w:eastAsia="Times New Roman" w:hAnsi="Consolas" w:cs="Times New Roman"/>
+          <w:color w:val="9CDCFE"/>
+          <w:sz w:val="21"/>
+          <w:szCs w:val="21"/>
+          <w:lang w:eastAsia="en-IN"/>
+        </w:rPr>
+        <w:t>Sequelize</w:t>
+      </w:r>
+      <w:r>
+        <w:rPr>
+          <w:rFonts w:ascii="Consolas" w:eastAsia="Times New Roman" w:hAnsi="Consolas" w:cs="Times New Roman"/>
+          <w:color w:val="D4D4D4"/>
+          <w:sz w:val="21"/>
+          <w:szCs w:val="21"/>
+          <w:lang w:eastAsia="en-IN"/>
+        </w:rPr>
+        <w:t>.</w:t>
+      </w:r>
+      <w:r>
+        <w:rPr>
+          <w:rFonts w:ascii="Consolas" w:eastAsia="Times New Roman" w:hAnsi="Consolas" w:cs="Times New Roman"/>
+          <w:color w:val="4EC9B0"/>
+          <w:sz w:val="21"/>
+          <w:szCs w:val="21"/>
+          <w:lang w:eastAsia="en-IN"/>
+        </w:rPr>
+        <w:t>INTEGER</w:t>
+      </w:r>
+      <w:r>
+        <w:rPr>
+          <w:rFonts w:ascii="Consolas" w:eastAsia="Times New Roman" w:hAnsi="Consolas" w:cs="Times New Roman"/>
+          <w:color w:val="D4D4D4"/>
+          <w:sz w:val="21"/>
+          <w:szCs w:val="21"/>
+          <w:lang w:eastAsia="en-IN"/>
+        </w:rPr>
+        <w:t>,</w:t>
+      </w:r>
+    </w:p>
+    <w:p>
+      <w:pPr>
+        <w:shd w:val="clear" w:color="auto" w:fill="1E1E1E"/>
+        <w:spacing w:after="0" w:line="285" w:lineRule="atLeast"/>
+        <w:rPr>
+          <w:rFonts w:ascii="Consolas" w:eastAsia="Times New Roman" w:hAnsi="Consolas" w:cs="Times New Roman"/>
+          <w:color w:val="D4D4D4"/>
+          <w:sz w:val="21"/>
+          <w:szCs w:val="21"/>
+          <w:lang w:eastAsia="en-IN"/>
+        </w:rPr>
+      </w:pPr>
+      <w:r>
+        <w:rPr>
+          <w:rFonts w:ascii="Consolas" w:eastAsia="Times New Roman" w:hAnsi="Consolas" w:cs="Times New Roman"/>
+          <w:color w:val="D4D4D4"/>
+          <w:sz w:val="21"/>
+          <w:szCs w:val="21"/>
+          <w:lang w:eastAsia="en-IN"/>
+        </w:rPr>
+        <w:t xml:space="preserve">    </w:t>
+      </w:r>
+      <w:r>
+        <w:rPr>
+          <w:rFonts w:ascii="Consolas" w:eastAsia="Times New Roman" w:hAnsi="Consolas" w:cs="Times New Roman"/>
+          <w:color w:val="9CDCFE"/>
+          <w:sz w:val="21"/>
+          <w:szCs w:val="21"/>
+          <w:lang w:eastAsia="en-IN"/>
+        </w:rPr>
+        <w:t>autoIncrement:</w:t>
+      </w:r>
+      <w:r>
+        <w:rPr>
+          <w:rFonts w:ascii="Consolas" w:eastAsia="Times New Roman" w:hAnsi="Consolas" w:cs="Times New Roman"/>
+          <w:color w:val="D4D4D4"/>
+          <w:sz w:val="21"/>
+          <w:szCs w:val="21"/>
+          <w:lang w:eastAsia="en-IN"/>
+        </w:rPr>
+        <w:t xml:space="preserve"> </w:t>
+      </w:r>
+      <w:r>
+        <w:rPr>
+          <w:rFonts w:ascii="Consolas" w:eastAsia="Times New Roman" w:hAnsi="Consolas" w:cs="Times New Roman"/>
+          <w:color w:val="569CD6"/>
+          <w:sz w:val="21"/>
+          <w:szCs w:val="21"/>
+          <w:lang w:eastAsia="en-IN"/>
+        </w:rPr>
+        <w:t>true</w:t>
+      </w:r>
+      <w:r>
+        <w:rPr>
+          <w:rFonts w:ascii="Consolas" w:eastAsia="Times New Roman" w:hAnsi="Consolas" w:cs="Times New Roman"/>
+          <w:color w:val="D4D4D4"/>
+          <w:sz w:val="21"/>
+          <w:szCs w:val="21"/>
+          <w:lang w:eastAsia="en-IN"/>
+        </w:rPr>
+        <w:t>,</w:t>
+      </w:r>
+    </w:p>
+    <w:p>
+      <w:pPr>
+        <w:shd w:val="clear" w:color="auto" w:fill="1E1E1E"/>
+        <w:spacing w:after="0" w:line="285" w:lineRule="atLeast"/>
+        <w:rPr>
+          <w:rFonts w:ascii="Consolas" w:eastAsia="Times New Roman" w:hAnsi="Consolas" w:cs="Times New Roman"/>
+          <w:color w:val="D4D4D4"/>
+          <w:sz w:val="21"/>
+          <w:szCs w:val="21"/>
+          <w:lang w:eastAsia="en-IN"/>
+        </w:rPr>
+      </w:pPr>
+      <w:r>
+        <w:rPr>
+          <w:rFonts w:ascii="Consolas" w:eastAsia="Times New Roman" w:hAnsi="Consolas" w:cs="Times New Roman"/>
+          <w:color w:val="D4D4D4"/>
+          <w:sz w:val="21"/>
+          <w:szCs w:val="21"/>
+          <w:lang w:eastAsia="en-IN"/>
+        </w:rPr>
+        <w:t xml:space="preserve">    </w:t>
+      </w:r>
+      <w:r>
+        <w:rPr>
+          <w:rFonts w:ascii="Consolas" w:eastAsia="Times New Roman" w:hAnsi="Consolas" w:cs="Times New Roman"/>
+          <w:color w:val="9CDCFE"/>
+          <w:sz w:val="21"/>
+          <w:szCs w:val="21"/>
+          <w:lang w:eastAsia="en-IN"/>
+        </w:rPr>
+        <w:t>allowNull:</w:t>
+      </w:r>
+      <w:r>
+        <w:rPr>
+          <w:rFonts w:ascii="Consolas" w:eastAsia="Times New Roman" w:hAnsi="Consolas" w:cs="Times New Roman"/>
+          <w:color w:val="D4D4D4"/>
+          <w:sz w:val="21"/>
+          <w:szCs w:val="21"/>
+          <w:lang w:eastAsia="en-IN"/>
+        </w:rPr>
+        <w:t xml:space="preserve"> </w:t>
+      </w:r>
+      <w:r>
+        <w:rPr>
+          <w:rFonts w:ascii="Consolas" w:eastAsia="Times New Roman" w:hAnsi="Consolas" w:cs="Times New Roman"/>
+          <w:color w:val="569CD6"/>
+          <w:sz w:val="21"/>
+          <w:szCs w:val="21"/>
+          <w:lang w:eastAsia="en-IN"/>
+        </w:rPr>
+        <w:t>false</w:t>
+      </w:r>
+      <w:r>
+        <w:rPr>
+          <w:rFonts w:ascii="Consolas" w:eastAsia="Times New Roman" w:hAnsi="Consolas" w:cs="Times New Roman"/>
+          <w:color w:val="D4D4D4"/>
+          <w:sz w:val="21"/>
+          <w:szCs w:val="21"/>
+          <w:lang w:eastAsia="en-IN"/>
+        </w:rPr>
+        <w:t>,</w:t>
+      </w:r>
+    </w:p>
+    <w:p>
+      <w:pPr>
+        <w:shd w:val="clear" w:color="auto" w:fill="1E1E1E"/>
+        <w:spacing w:after="0" w:line="285" w:lineRule="atLeast"/>
+        <w:rPr>
+          <w:rFonts w:ascii="Consolas" w:eastAsia="Times New Roman" w:hAnsi="Consolas" w:cs="Times New Roman"/>
+          <w:color w:val="D4D4D4"/>
+          <w:sz w:val="21"/>
+          <w:szCs w:val="21"/>
+          <w:lang w:eastAsia="en-IN"/>
+        </w:rPr>
+      </w:pPr>
+      <w:r>
+        <w:rPr>
+          <w:rFonts w:ascii="Consolas" w:eastAsia="Times New Roman" w:hAnsi="Consolas" w:cs="Times New Roman"/>
+          <w:color w:val="D4D4D4"/>
+          <w:sz w:val="21"/>
+          <w:szCs w:val="21"/>
+          <w:lang w:eastAsia="en-IN"/>
+        </w:rPr>
+        <w:t xml:space="preserve">    </w:t>
+      </w:r>
+      <w:r>
+        <w:rPr>
+          <w:rFonts w:ascii="Consolas" w:eastAsia="Times New Roman" w:hAnsi="Consolas" w:cs="Times New Roman"/>
+          <w:color w:val="9CDCFE"/>
+          <w:sz w:val="21"/>
+          <w:szCs w:val="21"/>
+          <w:lang w:eastAsia="en-IN"/>
+        </w:rPr>
+        <w:t>primaryKey:</w:t>
+      </w:r>
+      <w:r>
+        <w:rPr>
+          <w:rFonts w:ascii="Consolas" w:eastAsia="Times New Roman" w:hAnsi="Consolas" w:cs="Times New Roman"/>
+          <w:color w:val="D4D4D4"/>
+          <w:sz w:val="21"/>
+          <w:szCs w:val="21"/>
+          <w:lang w:eastAsia="en-IN"/>
+        </w:rPr>
+        <w:t xml:space="preserve"> </w:t>
+      </w:r>
+      <w:r>
+        <w:rPr>
+          <w:rFonts w:ascii="Consolas" w:eastAsia="Times New Roman" w:hAnsi="Consolas" w:cs="Times New Roman"/>
+          <w:color w:val="569CD6"/>
+          <w:sz w:val="21"/>
+          <w:szCs w:val="21"/>
+          <w:lang w:eastAsia="en-IN"/>
+        </w:rPr>
+        <w:t>true</w:t>
+      </w:r>
+      <w:r>
+        <w:rPr>
+          <w:rFonts w:ascii="Consolas" w:eastAsia="Times New Roman" w:hAnsi="Consolas" w:cs="Times New Roman"/>
+          <w:color w:val="D4D4D4"/>
+          <w:sz w:val="21"/>
+          <w:szCs w:val="21"/>
+          <w:lang w:eastAsia="en-IN"/>
+        </w:rPr>
+        <w:t>,</w:t>
+      </w:r>
+    </w:p>
+    <w:p>
+      <w:pPr>
+        <w:shd w:val="clear" w:color="auto" w:fill="1E1E1E"/>
+        <w:spacing w:after="0" w:line="285" w:lineRule="atLeast"/>
+        <w:rPr>
+          <w:rFonts w:ascii="Consolas" w:eastAsia="Times New Roman" w:hAnsi="Consolas" w:cs="Times New Roman"/>
+          <w:color w:val="D4D4D4"/>
+          <w:sz w:val="21"/>
+          <w:szCs w:val="21"/>
+          <w:lang w:eastAsia="en-IN"/>
+        </w:rPr>
+      </w:pPr>
+      <w:r>
+        <w:rPr>
+          <w:rFonts w:ascii="Consolas" w:eastAsia="Times New Roman" w:hAnsi="Consolas" w:cs="Times New Roman"/>
+          <w:color w:val="D4D4D4"/>
+          <w:sz w:val="21"/>
+          <w:szCs w:val="21"/>
+          <w:lang w:eastAsia="en-IN"/>
+        </w:rPr>
+        <w:t>  },</w:t>
+      </w:r>
+    </w:p>
+    <w:p>
+      <w:pPr>
+        <w:shd w:val="clear" w:color="auto" w:fill="1E1E1E"/>
+        <w:spacing w:after="0" w:line="285" w:lineRule="atLeast"/>
+        <w:rPr>
+          <w:rFonts w:ascii="Consolas" w:eastAsia="Times New Roman" w:hAnsi="Consolas" w:cs="Times New Roman"/>
+          <w:color w:val="D4D4D4"/>
+          <w:sz w:val="21"/>
+          <w:szCs w:val="21"/>
+          <w:lang w:eastAsia="en-IN"/>
+        </w:rPr>
+      </w:pPr>
+      <w:r>
+        <w:rPr>
+          <w:rFonts w:ascii="Consolas" w:eastAsia="Times New Roman" w:hAnsi="Consolas" w:cs="Times New Roman"/>
+          <w:color w:val="D4D4D4"/>
+          <w:sz w:val="21"/>
+          <w:szCs w:val="21"/>
+          <w:lang w:eastAsia="en-IN"/>
+        </w:rPr>
+        <w:t xml:space="preserve">  </w:t>
+      </w:r>
+      <w:r>
+        <w:rPr>
+          <w:rFonts w:ascii="Consolas" w:eastAsia="Times New Roman" w:hAnsi="Consolas" w:cs="Times New Roman"/>
+          <w:color w:val="9CDCFE"/>
+          <w:sz w:val="21"/>
+          <w:szCs w:val="21"/>
+          <w:lang w:eastAsia="en-IN"/>
+        </w:rPr>
+        <w:t>title:</w:t>
+      </w:r>
+      <w:r>
+        <w:rPr>
+          <w:rFonts w:ascii="Consolas" w:eastAsia="Times New Roman" w:hAnsi="Consolas" w:cs="Times New Roman"/>
+          <w:color w:val="D4D4D4"/>
+          <w:sz w:val="21"/>
+          <w:szCs w:val="21"/>
+          <w:lang w:eastAsia="en-IN"/>
+        </w:rPr>
+        <w:t xml:space="preserve"> {</w:t>
+      </w:r>
+    </w:p>
+    <w:p>
+      <w:pPr>
+        <w:shd w:val="clear" w:color="auto" w:fill="1E1E1E"/>
+        <w:spacing w:after="0" w:line="285" w:lineRule="atLeast"/>
+        <w:rPr>
+          <w:rFonts w:ascii="Consolas" w:eastAsia="Times New Roman" w:hAnsi="Consolas" w:cs="Times New Roman"/>
+          <w:color w:val="D4D4D4"/>
+          <w:sz w:val="21"/>
+          <w:szCs w:val="21"/>
+          <w:lang w:eastAsia="en-IN"/>
+        </w:rPr>
+      </w:pPr>
+      <w:r>
+        <w:rPr>
+          <w:rFonts w:ascii="Consolas" w:eastAsia="Times New Roman" w:hAnsi="Consolas" w:cs="Times New Roman"/>
+          <w:color w:val="D4D4D4"/>
+          <w:sz w:val="21"/>
+          <w:szCs w:val="21"/>
+          <w:lang w:eastAsia="en-IN"/>
+        </w:rPr>
+        <w:t xml:space="preserve">    </w:t>
+      </w:r>
+      <w:r>
+        <w:rPr>
+          <w:rFonts w:ascii="Consolas" w:eastAsia="Times New Roman" w:hAnsi="Consolas" w:cs="Times New Roman"/>
+          <w:color w:val="4EC9B0"/>
+          <w:sz w:val="21"/>
+          <w:szCs w:val="21"/>
+          <w:lang w:eastAsia="en-IN"/>
+        </w:rPr>
+        <w:t>type</w:t>
+      </w:r>
+      <w:r>
+        <w:rPr>
+          <w:rFonts w:ascii="Consolas" w:eastAsia="Times New Roman" w:hAnsi="Consolas" w:cs="Times New Roman"/>
+          <w:color w:val="9CDCFE"/>
+          <w:sz w:val="21"/>
+          <w:szCs w:val="21"/>
+          <w:lang w:eastAsia="en-IN"/>
+        </w:rPr>
+        <w:t>:</w:t>
+      </w:r>
+      <w:r>
+        <w:rPr>
+          <w:rFonts w:ascii="Consolas" w:eastAsia="Times New Roman" w:hAnsi="Consolas" w:cs="Times New Roman"/>
+          <w:color w:val="D4D4D4"/>
+          <w:sz w:val="21"/>
+          <w:szCs w:val="21"/>
+          <w:lang w:eastAsia="en-IN"/>
+        </w:rPr>
+        <w:t xml:space="preserve"> </w:t>
+      </w:r>
+      <w:r>
+        <w:rPr>
+          <w:rFonts w:ascii="Consolas" w:eastAsia="Times New Roman" w:hAnsi="Consolas" w:cs="Times New Roman"/>
+          <w:color w:val="9CDCFE"/>
+          <w:sz w:val="21"/>
+          <w:szCs w:val="21"/>
+          <w:lang w:eastAsia="en-IN"/>
+        </w:rPr>
+        <w:t>Sequelize</w:t>
+      </w:r>
+      <w:r>
+        <w:rPr>
+          <w:rFonts w:ascii="Consolas" w:eastAsia="Times New Roman" w:hAnsi="Consolas" w:cs="Times New Roman"/>
+          <w:color w:val="D4D4D4"/>
+          <w:sz w:val="21"/>
+          <w:szCs w:val="21"/>
+          <w:lang w:eastAsia="en-IN"/>
+        </w:rPr>
+        <w:t>.</w:t>
+      </w:r>
+      <w:r>
+        <w:rPr>
+          <w:rFonts w:ascii="Consolas" w:eastAsia="Times New Roman" w:hAnsi="Consolas" w:cs="Times New Roman"/>
+          <w:color w:val="4EC9B0"/>
+          <w:sz w:val="21"/>
+          <w:szCs w:val="21"/>
+          <w:lang w:eastAsia="en-IN"/>
+        </w:rPr>
+        <w:t>STRING</w:t>
+      </w:r>
+      <w:r>
+        <w:rPr>
+          <w:rFonts w:ascii="Consolas" w:eastAsia="Times New Roman" w:hAnsi="Consolas" w:cs="Times New Roman"/>
+          <w:color w:val="D4D4D4"/>
+          <w:sz w:val="21"/>
+          <w:szCs w:val="21"/>
+          <w:lang w:eastAsia="en-IN"/>
+        </w:rPr>
+        <w:t>,</w:t>
+      </w:r>
+    </w:p>
+    <w:p>
+      <w:pPr>
+        <w:shd w:val="clear" w:color="auto" w:fill="1E1E1E"/>
+        <w:spacing w:after="0" w:line="285" w:lineRule="atLeast"/>
+        <w:rPr>
+          <w:rFonts w:ascii="Consolas" w:eastAsia="Times New Roman" w:hAnsi="Consolas" w:cs="Times New Roman"/>
+          <w:color w:val="D4D4D4"/>
+          <w:sz w:val="21"/>
+          <w:szCs w:val="21"/>
+          <w:lang w:eastAsia="en-IN"/>
+        </w:rPr>
+      </w:pPr>
+      <w:r>
+        <w:rPr>
+          <w:rFonts w:ascii="Consolas" w:eastAsia="Times New Roman" w:hAnsi="Consolas" w:cs="Times New Roman"/>
+          <w:color w:val="D4D4D4"/>
+          <w:sz w:val="21"/>
+          <w:szCs w:val="21"/>
+          <w:lang w:eastAsia="en-IN"/>
+        </w:rPr>
+        <w:t xml:space="preserve">    </w:t>
+      </w:r>
+      <w:r>
+        <w:rPr>
+          <w:rFonts w:ascii="Consolas" w:eastAsia="Times New Roman" w:hAnsi="Consolas" w:cs="Times New Roman"/>
+          <w:color w:val="9CDCFE"/>
+          <w:sz w:val="21"/>
+          <w:szCs w:val="21"/>
+          <w:lang w:eastAsia="en-IN"/>
+        </w:rPr>
+        <w:t>allowNull:</w:t>
+      </w:r>
+      <w:r>
+        <w:rPr>
+          <w:rFonts w:ascii="Consolas" w:eastAsia="Times New Roman" w:hAnsi="Consolas" w:cs="Times New Roman"/>
+          <w:color w:val="D4D4D4"/>
+          <w:sz w:val="21"/>
+          <w:szCs w:val="21"/>
+          <w:lang w:eastAsia="en-IN"/>
+        </w:rPr>
+        <w:t xml:space="preserve"> </w:t>
+      </w:r>
+      <w:r>
+        <w:rPr>
+          <w:rFonts w:ascii="Consolas" w:eastAsia="Times New Roman" w:hAnsi="Consolas" w:cs="Times New Roman"/>
+          <w:color w:val="569CD6"/>
+          <w:sz w:val="21"/>
+          <w:szCs w:val="21"/>
+          <w:lang w:eastAsia="en-IN"/>
+        </w:rPr>
+        <w:t>false</w:t>
+      </w:r>
+      <w:r>
+        <w:rPr>
+          <w:rFonts w:ascii="Consolas" w:eastAsia="Times New Roman" w:hAnsi="Consolas" w:cs="Times New Roman"/>
+          <w:color w:val="D4D4D4"/>
+          <w:sz w:val="21"/>
+          <w:szCs w:val="21"/>
+          <w:lang w:eastAsia="en-IN"/>
+        </w:rPr>
+        <w:t>,</w:t>
+      </w:r>
+    </w:p>
+    <w:p>
+      <w:pPr>
+        <w:shd w:val="clear" w:color="auto" w:fill="1E1E1E"/>
+        <w:spacing w:after="0" w:line="285" w:lineRule="atLeast"/>
+        <w:rPr>
+          <w:rFonts w:ascii="Consolas" w:eastAsia="Times New Roman" w:hAnsi="Consolas" w:cs="Times New Roman"/>
+          <w:color w:val="D4D4D4"/>
+          <w:sz w:val="21"/>
+          <w:szCs w:val="21"/>
+          <w:lang w:eastAsia="en-IN"/>
+        </w:rPr>
+      </w:pPr>
+      <w:r>
+        <w:rPr>
+          <w:rFonts w:ascii="Consolas" w:eastAsia="Times New Roman" w:hAnsi="Consolas" w:cs="Times New Roman"/>
+          <w:color w:val="D4D4D4"/>
+          <w:sz w:val="21"/>
+          <w:szCs w:val="21"/>
+          <w:lang w:eastAsia="en-IN"/>
+        </w:rPr>
+        <w:t>  },</w:t>
+      </w:r>
+    </w:p>
+    <w:p>
+      <w:pPr>
+        <w:shd w:val="clear" w:color="auto" w:fill="1E1E1E"/>
+        <w:spacing w:after="0" w:line="285" w:lineRule="atLeast"/>
+        <w:rPr>
+          <w:rFonts w:ascii="Consolas" w:eastAsia="Times New Roman" w:hAnsi="Consolas" w:cs="Times New Roman"/>
+          <w:color w:val="D4D4D4"/>
+          <w:sz w:val="21"/>
+          <w:szCs w:val="21"/>
+          <w:lang w:eastAsia="en-IN"/>
+        </w:rPr>
+      </w:pPr>
+      <w:r>
+        <w:rPr>
+          <w:rFonts w:ascii="Consolas" w:eastAsia="Times New Roman" w:hAnsi="Consolas" w:cs="Times New Roman"/>
+          <w:color w:val="D4D4D4"/>
+          <w:sz w:val="21"/>
+          <w:szCs w:val="21"/>
+          <w:lang w:eastAsia="en-IN"/>
+        </w:rPr>
+        <w:t xml:space="preserve">  </w:t>
+      </w:r>
+      <w:r>
+        <w:rPr>
+          <w:rFonts w:ascii="Consolas" w:eastAsia="Times New Roman" w:hAnsi="Consolas" w:cs="Times New Roman"/>
+          <w:color w:val="9CDCFE"/>
+          <w:sz w:val="21"/>
+          <w:szCs w:val="21"/>
+          <w:lang w:eastAsia="en-IN"/>
+        </w:rPr>
+        <w:t>price:</w:t>
+      </w:r>
+      <w:r>
+        <w:rPr>
+          <w:rFonts w:ascii="Consolas" w:eastAsia="Times New Roman" w:hAnsi="Consolas" w:cs="Times New Roman"/>
+          <w:color w:val="D4D4D4"/>
+          <w:sz w:val="21"/>
+          <w:szCs w:val="21"/>
+          <w:lang w:eastAsia="en-IN"/>
+        </w:rPr>
+        <w:t xml:space="preserve"> {</w:t>
+      </w:r>
+    </w:p>
+    <w:p>
+      <w:pPr>
+        <w:shd w:val="clear" w:color="auto" w:fill="1E1E1E"/>
+        <w:spacing w:after="0" w:line="285" w:lineRule="atLeast"/>
+        <w:rPr>
+          <w:rFonts w:ascii="Consolas" w:eastAsia="Times New Roman" w:hAnsi="Consolas" w:cs="Times New Roman"/>
+          <w:color w:val="D4D4D4"/>
+          <w:sz w:val="21"/>
+          <w:szCs w:val="21"/>
+          <w:lang w:eastAsia="en-IN"/>
+        </w:rPr>
+      </w:pPr>
+      <w:r>
+        <w:rPr>
+          <w:rFonts w:ascii="Consolas" w:eastAsia="Times New Roman" w:hAnsi="Consolas" w:cs="Times New Roman"/>
+          <w:color w:val="D4D4D4"/>
+          <w:sz w:val="21"/>
+          <w:szCs w:val="21"/>
+          <w:lang w:eastAsia="en-IN"/>
+        </w:rPr>
+        <w:t xml:space="preserve">    </w:t>
+      </w:r>
+      <w:r>
+        <w:rPr>
+          <w:rFonts w:ascii="Consolas" w:eastAsia="Times New Roman" w:hAnsi="Consolas" w:cs="Times New Roman"/>
+          <w:color w:val="4EC9B0"/>
+          <w:sz w:val="21"/>
+          <w:szCs w:val="21"/>
+          <w:lang w:eastAsia="en-IN"/>
+        </w:rPr>
+        <w:t>type</w:t>
+      </w:r>
+      <w:r>
+        <w:rPr>
+          <w:rFonts w:ascii="Consolas" w:eastAsia="Times New Roman" w:hAnsi="Consolas" w:cs="Times New Roman"/>
+          <w:color w:val="9CDCFE"/>
+          <w:sz w:val="21"/>
+          <w:szCs w:val="21"/>
+          <w:lang w:eastAsia="en-IN"/>
+        </w:rPr>
+        <w:t>:</w:t>
+      </w:r>
+      <w:r>
+        <w:rPr>
+          <w:rFonts w:ascii="Consolas" w:eastAsia="Times New Roman" w:hAnsi="Consolas" w:cs="Times New Roman"/>
+          <w:color w:val="D4D4D4"/>
+          <w:sz w:val="21"/>
+          <w:szCs w:val="21"/>
+          <w:lang w:eastAsia="en-IN"/>
+        </w:rPr>
+        <w:t xml:space="preserve"> </w:t>
+      </w:r>
+      <w:r>
+        <w:rPr>
+          <w:rFonts w:ascii="Consolas" w:eastAsia="Times New Roman" w:hAnsi="Consolas" w:cs="Times New Roman"/>
+          <w:color w:val="9CDCFE"/>
+          <w:sz w:val="21"/>
+          <w:szCs w:val="21"/>
+          <w:lang w:eastAsia="en-IN"/>
+        </w:rPr>
+        <w:t>Sequelize</w:t>
+      </w:r>
+      <w:r>
+        <w:rPr>
+          <w:rFonts w:ascii="Consolas" w:eastAsia="Times New Roman" w:hAnsi="Consolas" w:cs="Times New Roman"/>
+          <w:color w:val="D4D4D4"/>
+          <w:sz w:val="21"/>
+          <w:szCs w:val="21"/>
+          <w:lang w:eastAsia="en-IN"/>
+        </w:rPr>
+        <w:t>.</w:t>
+      </w:r>
+      <w:r>
+        <w:rPr>
+          <w:rFonts w:ascii="Consolas" w:eastAsia="Times New Roman" w:hAnsi="Consolas" w:cs="Times New Roman"/>
+          <w:color w:val="4EC9B0"/>
+          <w:sz w:val="21"/>
+          <w:szCs w:val="21"/>
+          <w:lang w:eastAsia="en-IN"/>
+        </w:rPr>
+        <w:t>DOUBLE</w:t>
+      </w:r>
+      <w:r>
+        <w:rPr>
+          <w:rFonts w:ascii="Consolas" w:eastAsia="Times New Roman" w:hAnsi="Consolas" w:cs="Times New Roman"/>
+          <w:color w:val="D4D4D4"/>
+          <w:sz w:val="21"/>
+          <w:szCs w:val="21"/>
+          <w:lang w:eastAsia="en-IN"/>
+        </w:rPr>
+        <w:t>,</w:t>
+      </w:r>
+    </w:p>
+    <w:p>
+      <w:pPr>
+        <w:shd w:val="clear" w:color="auto" w:fill="1E1E1E"/>
+        <w:spacing w:after="0" w:line="285" w:lineRule="atLeast"/>
+        <w:rPr>
+          <w:rFonts w:ascii="Consolas" w:eastAsia="Times New Roman" w:hAnsi="Consolas" w:cs="Times New Roman"/>
+          <w:color w:val="D4D4D4"/>
+          <w:sz w:val="21"/>
+          <w:szCs w:val="21"/>
+          <w:lang w:eastAsia="en-IN"/>
+        </w:rPr>
+      </w:pPr>
+      <w:r>
+        <w:rPr>
+          <w:rFonts w:ascii="Consolas" w:eastAsia="Times New Roman" w:hAnsi="Consolas" w:cs="Times New Roman"/>
+          <w:color w:val="D4D4D4"/>
+          <w:sz w:val="21"/>
+          <w:szCs w:val="21"/>
+          <w:lang w:eastAsia="en-IN"/>
+        </w:rPr>
+        <w:t xml:space="preserve">    </w:t>
+      </w:r>
+      <w:r>
+        <w:rPr>
+          <w:rFonts w:ascii="Consolas" w:eastAsia="Times New Roman" w:hAnsi="Consolas" w:cs="Times New Roman"/>
+          <w:color w:val="9CDCFE"/>
+          <w:sz w:val="21"/>
+          <w:szCs w:val="21"/>
+          <w:lang w:eastAsia="en-IN"/>
+        </w:rPr>
+        <w:t>allowNull:</w:t>
+      </w:r>
+      <w:r>
+        <w:rPr>
+          <w:rFonts w:ascii="Consolas" w:eastAsia="Times New Roman" w:hAnsi="Consolas" w:cs="Times New Roman"/>
+          <w:color w:val="D4D4D4"/>
+          <w:sz w:val="21"/>
+          <w:szCs w:val="21"/>
+          <w:lang w:eastAsia="en-IN"/>
+        </w:rPr>
+        <w:t xml:space="preserve"> </w:t>
+      </w:r>
+      <w:r>
+        <w:rPr>
+          <w:rFonts w:ascii="Consolas" w:eastAsia="Times New Roman" w:hAnsi="Consolas" w:cs="Times New Roman"/>
+          <w:color w:val="569CD6"/>
+          <w:sz w:val="21"/>
+          <w:szCs w:val="21"/>
+          <w:lang w:eastAsia="en-IN"/>
+        </w:rPr>
+        <w:t>false</w:t>
+      </w:r>
+      <w:r>
+        <w:rPr>
+          <w:rFonts w:ascii="Consolas" w:eastAsia="Times New Roman" w:hAnsi="Consolas" w:cs="Times New Roman"/>
+          <w:color w:val="D4D4D4"/>
+          <w:sz w:val="21"/>
+          <w:szCs w:val="21"/>
+          <w:lang w:eastAsia="en-IN"/>
+        </w:rPr>
+        <w:t>,</w:t>
+      </w:r>
+    </w:p>
+    <w:p>
+      <w:pPr>
+        <w:shd w:val="clear" w:color="auto" w:fill="1E1E1E"/>
+        <w:spacing w:after="0" w:line="285" w:lineRule="atLeast"/>
+        <w:rPr>
+          <w:rFonts w:ascii="Consolas" w:eastAsia="Times New Roman" w:hAnsi="Consolas" w:cs="Times New Roman"/>
+          <w:color w:val="D4D4D4"/>
+          <w:sz w:val="21"/>
+          <w:szCs w:val="21"/>
+          <w:lang w:eastAsia="en-IN"/>
+        </w:rPr>
+      </w:pPr>
+      <w:r>
+        <w:rPr>
+          <w:rFonts w:ascii="Consolas" w:eastAsia="Times New Roman" w:hAnsi="Consolas" w:cs="Times New Roman"/>
+          <w:color w:val="D4D4D4"/>
+          <w:sz w:val="21"/>
+          <w:szCs w:val="21"/>
+          <w:lang w:eastAsia="en-IN"/>
+        </w:rPr>
+        <w:t>  },</w:t>
+      </w:r>
+    </w:p>
+    <w:p>
+      <w:pPr>
+        <w:shd w:val="clear" w:color="auto" w:fill="1E1E1E"/>
+        <w:spacing w:after="0" w:line="285" w:lineRule="atLeast"/>
+        <w:rPr>
+          <w:rFonts w:ascii="Consolas" w:eastAsia="Times New Roman" w:hAnsi="Consolas" w:cs="Times New Roman"/>
+          <w:color w:val="D4D4D4"/>
+          <w:sz w:val="21"/>
+          <w:szCs w:val="21"/>
+          <w:lang w:eastAsia="en-IN"/>
+        </w:rPr>
+      </w:pPr>
+      <w:r>
+        <w:rPr>
+          <w:rFonts w:ascii="Consolas" w:eastAsia="Times New Roman" w:hAnsi="Consolas" w:cs="Times New Roman"/>
+          <w:color w:val="D4D4D4"/>
+          <w:sz w:val="21"/>
+          <w:szCs w:val="21"/>
+          <w:lang w:eastAsia="en-IN"/>
+        </w:rPr>
+        <w:t>});</w:t>
+      </w:r>
+    </w:p>
+    <w:p>
+      <w:pPr>
+        <w:tabs>
+          <w:tab w:val="center" w:pos="5593"/>
+        </w:tabs>
+        <w:rPr>
+          <w:b/>
+          <w:bCs/>
+        </w:rPr>
+      </w:pPr>
+    </w:p>
+    <w:p>
+      <w:pPr>
+        <w:tabs>
+          <w:tab w:val="center" w:pos="5593"/>
+        </w:tabs>
+        <w:rPr>
+          <w:b/>
+          <w:bCs/>
+        </w:rPr>
+      </w:pPr>
+      <w:r>
+        <w:rPr>
+          <w:b/>
+          <w:bCs/>
+        </w:rPr>
+        <w:t>4</w:t>
+      </w:r>
+      <w:r>
+        <w:rPr>
+          <w:b/>
+          <w:bCs/>
+        </w:rPr>
+        <w:t>)</w:t>
+      </w:r>
+      <w:r>
+        <w:rPr>
+          <w:b/>
+          <w:bCs/>
+        </w:rPr>
+        <w:t>Sync with sequelize</w:t>
+      </w:r>
+    </w:p>
+    <w:p>
+      <w:pPr>
+        <w:shd w:val="clear" w:color="auto" w:fill="1E1E1E"/>
+        <w:spacing w:after="0" w:line="285" w:lineRule="atLeast"/>
+        <w:rPr>
+          <w:rFonts w:ascii="Consolas" w:eastAsia="Times New Roman" w:hAnsi="Consolas" w:cs="Times New Roman"/>
+          <w:color w:val="D4D4D4"/>
+          <w:sz w:val="21"/>
+          <w:szCs w:val="21"/>
+          <w:lang w:eastAsia="en-IN"/>
+        </w:rPr>
+      </w:pPr>
+    </w:p>
+    <w:p>
+      <w:pPr>
+        <w:shd w:val="clear" w:color="auto" w:fill="1E1E1E"/>
+        <w:spacing w:after="0" w:line="285" w:lineRule="atLeast"/>
+        <w:rPr>
+          <w:rFonts w:ascii="Consolas" w:eastAsia="Times New Roman" w:hAnsi="Consolas" w:cs="Times New Roman"/>
+          <w:color w:val="D4D4D4"/>
+          <w:sz w:val="21"/>
+          <w:szCs w:val="21"/>
+          <w:lang w:eastAsia="en-IN"/>
+        </w:rPr>
+      </w:pPr>
+      <w:r>
+        <w:rPr>
+          <w:rFonts w:ascii="Consolas" w:eastAsia="Times New Roman" w:hAnsi="Consolas" w:cs="Times New Roman"/>
+          <w:color w:val="4FC1FF"/>
+          <w:sz w:val="21"/>
+          <w:szCs w:val="21"/>
+          <w:lang w:eastAsia="en-IN"/>
+        </w:rPr>
+        <w:t>sequelize</w:t>
+      </w:r>
+    </w:p>
+    <w:p>
+      <w:pPr>
+        <w:shd w:val="clear" w:color="auto" w:fill="1E1E1E"/>
+        <w:spacing w:after="0" w:line="285" w:lineRule="atLeast"/>
+        <w:rPr>
+          <w:rFonts w:ascii="Consolas" w:eastAsia="Times New Roman" w:hAnsi="Consolas" w:cs="Times New Roman"/>
+          <w:color w:val="D4D4D4"/>
+          <w:sz w:val="21"/>
+          <w:szCs w:val="21"/>
+          <w:lang w:eastAsia="en-IN"/>
+        </w:rPr>
+      </w:pPr>
+      <w:r>
+        <w:rPr>
+          <w:rFonts w:ascii="Consolas" w:eastAsia="Times New Roman" w:hAnsi="Consolas" w:cs="Times New Roman"/>
+          <w:color w:val="D4D4D4"/>
+          <w:sz w:val="21"/>
+          <w:szCs w:val="21"/>
+          <w:lang w:eastAsia="en-IN"/>
+        </w:rPr>
+        <w:t>  .</w:t>
+      </w:r>
+      <w:r>
+        <w:rPr>
+          <w:rFonts w:ascii="Consolas" w:eastAsia="Times New Roman" w:hAnsi="Consolas" w:cs="Times New Roman"/>
+          <w:color w:val="DCDCAA"/>
+          <w:sz w:val="21"/>
+          <w:szCs w:val="21"/>
+          <w:lang w:eastAsia="en-IN"/>
+        </w:rPr>
+        <w:t>sync</w:t>
+      </w:r>
+      <w:r>
+        <w:rPr>
+          <w:rFonts w:ascii="Consolas" w:eastAsia="Times New Roman" w:hAnsi="Consolas" w:cs="Times New Roman"/>
+          <w:color w:val="D4D4D4"/>
+          <w:sz w:val="21"/>
+          <w:szCs w:val="21"/>
+          <w:lang w:eastAsia="en-IN"/>
+        </w:rPr>
+        <w:t>()</w:t>
+      </w:r>
+    </w:p>
+    <w:p>
+      <w:pPr>
+        <w:shd w:val="clear" w:color="auto" w:fill="1E1E1E"/>
+        <w:spacing w:after="0" w:line="285" w:lineRule="atLeast"/>
+        <w:rPr>
+          <w:rFonts w:ascii="Consolas" w:eastAsia="Times New Roman" w:hAnsi="Consolas" w:cs="Times New Roman"/>
+          <w:color w:val="D4D4D4"/>
+          <w:sz w:val="21"/>
+          <w:szCs w:val="21"/>
+          <w:lang w:eastAsia="en-IN"/>
+        </w:rPr>
+      </w:pPr>
+      <w:r>
+        <w:rPr>
+          <w:rFonts w:ascii="Consolas" w:eastAsia="Times New Roman" w:hAnsi="Consolas" w:cs="Times New Roman"/>
+          <w:color w:val="D4D4D4"/>
+          <w:sz w:val="21"/>
+          <w:szCs w:val="21"/>
+          <w:lang w:eastAsia="en-IN"/>
+        </w:rPr>
+        <w:t>  .</w:t>
+      </w:r>
+      <w:r>
+        <w:rPr>
+          <w:rFonts w:ascii="Consolas" w:eastAsia="Times New Roman" w:hAnsi="Consolas" w:cs="Times New Roman"/>
+          <w:color w:val="DCDCAA"/>
+          <w:sz w:val="21"/>
+          <w:szCs w:val="21"/>
+          <w:lang w:eastAsia="en-IN"/>
+        </w:rPr>
+        <w:t>then</w:t>
+      </w:r>
+      <w:r>
+        <w:rPr>
+          <w:rFonts w:ascii="Consolas" w:eastAsia="Times New Roman" w:hAnsi="Consolas" w:cs="Times New Roman"/>
+          <w:color w:val="D4D4D4"/>
+          <w:sz w:val="21"/>
+          <w:szCs w:val="21"/>
+          <w:lang w:eastAsia="en-IN"/>
+        </w:rPr>
+        <w:t>((</w:t>
+      </w:r>
+      <w:r>
+        <w:rPr>
+          <w:rFonts w:ascii="Consolas" w:eastAsia="Times New Roman" w:hAnsi="Consolas" w:cs="Times New Roman"/>
+          <w:color w:val="9CDCFE"/>
+          <w:sz w:val="21"/>
+          <w:szCs w:val="21"/>
+          <w:lang w:eastAsia="en-IN"/>
+        </w:rPr>
+        <w:t>res</w:t>
+      </w:r>
+      <w:r>
+        <w:rPr>
+          <w:rFonts w:ascii="Consolas" w:eastAsia="Times New Roman" w:hAnsi="Consolas" w:cs="Times New Roman"/>
+          <w:color w:val="D4D4D4"/>
+          <w:sz w:val="21"/>
+          <w:szCs w:val="21"/>
+          <w:lang w:eastAsia="en-IN"/>
+        </w:rPr>
+        <w:t xml:space="preserve">) </w:t>
+      </w:r>
+      <w:r>
+        <w:rPr>
+          <w:rFonts w:ascii="Consolas" w:eastAsia="Times New Roman" w:hAnsi="Consolas" w:cs="Times New Roman"/>
+          <w:color w:val="569CD6"/>
+          <w:sz w:val="21"/>
+          <w:szCs w:val="21"/>
+          <w:lang w:eastAsia="en-IN"/>
+        </w:rPr>
+        <w:t>=&gt;</w:t>
+      </w:r>
+      <w:r>
+        <w:rPr>
+          <w:rFonts w:ascii="Consolas" w:eastAsia="Times New Roman" w:hAnsi="Consolas" w:cs="Times New Roman"/>
+          <w:color w:val="D4D4D4"/>
+          <w:sz w:val="21"/>
+          <w:szCs w:val="21"/>
+          <w:lang w:eastAsia="en-IN"/>
+        </w:rPr>
+        <w:t xml:space="preserve"> {</w:t>
+      </w:r>
+    </w:p>
+    <w:p>
+      <w:pPr>
+        <w:shd w:val="clear" w:color="auto" w:fill="1E1E1E"/>
+        <w:spacing w:after="0" w:line="285" w:lineRule="atLeast"/>
+        <w:rPr>
+          <w:rFonts w:ascii="Consolas" w:eastAsia="Times New Roman" w:hAnsi="Consolas" w:cs="Times New Roman"/>
+          <w:color w:val="D4D4D4"/>
+          <w:sz w:val="21"/>
+          <w:szCs w:val="21"/>
+          <w:lang w:eastAsia="en-IN"/>
+        </w:rPr>
+      </w:pPr>
+      <w:r>
+        <w:rPr>
+          <w:rFonts w:ascii="Consolas" w:eastAsia="Times New Roman" w:hAnsi="Consolas" w:cs="Times New Roman"/>
+          <w:color w:val="D4D4D4"/>
+          <w:sz w:val="21"/>
+          <w:szCs w:val="21"/>
+          <w:lang w:eastAsia="en-IN"/>
+        </w:rPr>
+        <w:t xml:space="preserve">    </w:t>
+      </w:r>
+      <w:r>
+        <w:rPr>
+          <w:rFonts w:ascii="Consolas" w:eastAsia="Times New Roman" w:hAnsi="Consolas" w:cs="Times New Roman"/>
+          <w:color w:val="4FC1FF"/>
+          <w:sz w:val="21"/>
+          <w:szCs w:val="21"/>
+          <w:lang w:eastAsia="en-IN"/>
+        </w:rPr>
+        <w:t>app</w:t>
+      </w:r>
+      <w:r>
+        <w:rPr>
+          <w:rFonts w:ascii="Consolas" w:eastAsia="Times New Roman" w:hAnsi="Consolas" w:cs="Times New Roman"/>
+          <w:color w:val="D4D4D4"/>
+          <w:sz w:val="21"/>
+          <w:szCs w:val="21"/>
+          <w:lang w:eastAsia="en-IN"/>
+        </w:rPr>
+        <w:t>.</w:t>
+      </w:r>
+      <w:r>
+        <w:rPr>
+          <w:rFonts w:ascii="Consolas" w:eastAsia="Times New Roman" w:hAnsi="Consolas" w:cs="Times New Roman"/>
+          <w:color w:val="DCDCAA"/>
+          <w:sz w:val="21"/>
+          <w:szCs w:val="21"/>
+          <w:lang w:eastAsia="en-IN"/>
+        </w:rPr>
+        <w:t>listen</w:t>
+      </w:r>
+      <w:r>
+        <w:rPr>
+          <w:rFonts w:ascii="Consolas" w:eastAsia="Times New Roman" w:hAnsi="Consolas" w:cs="Times New Roman"/>
+          <w:color w:val="D4D4D4"/>
+          <w:sz w:val="21"/>
+          <w:szCs w:val="21"/>
+          <w:lang w:eastAsia="en-IN"/>
+        </w:rPr>
+        <w:t>(</w:t>
+      </w:r>
+      <w:r>
+        <w:rPr>
+          <w:rFonts w:ascii="Consolas" w:eastAsia="Times New Roman" w:hAnsi="Consolas" w:cs="Times New Roman"/>
+          <w:color w:val="B5CEA8"/>
+          <w:sz w:val="21"/>
+          <w:szCs w:val="21"/>
+          <w:lang w:eastAsia="en-IN"/>
+        </w:rPr>
+        <w:t>3000</w:t>
+      </w:r>
+      <w:r>
+        <w:rPr>
+          <w:rFonts w:ascii="Consolas" w:eastAsia="Times New Roman" w:hAnsi="Consolas" w:cs="Times New Roman"/>
+          <w:color w:val="D4D4D4"/>
+          <w:sz w:val="21"/>
+          <w:szCs w:val="21"/>
+          <w:lang w:eastAsia="en-IN"/>
+        </w:rPr>
+        <w:t>);</w:t>
+      </w:r>
+    </w:p>
+    <w:p>
+      <w:pPr>
+        <w:shd w:val="clear" w:color="auto" w:fill="1E1E1E"/>
+        <w:spacing w:after="0" w:line="285" w:lineRule="atLeast"/>
+        <w:rPr>
+          <w:rFonts w:ascii="Consolas" w:eastAsia="Times New Roman" w:hAnsi="Consolas" w:cs="Times New Roman"/>
+          <w:color w:val="D4D4D4"/>
+          <w:sz w:val="21"/>
+          <w:szCs w:val="21"/>
+          <w:lang w:eastAsia="en-IN"/>
+        </w:rPr>
+      </w:pPr>
+      <w:r>
+        <w:rPr>
+          <w:rFonts w:ascii="Consolas" w:eastAsia="Times New Roman" w:hAnsi="Consolas" w:cs="Times New Roman"/>
+          <w:color w:val="D4D4D4"/>
+          <w:sz w:val="21"/>
+          <w:szCs w:val="21"/>
+          <w:lang w:eastAsia="en-IN"/>
+        </w:rPr>
+        <w:t>  })</w:t>
+      </w:r>
+    </w:p>
+    <w:p>
+      <w:pPr>
+        <w:shd w:val="clear" w:color="auto" w:fill="1E1E1E"/>
+        <w:spacing w:after="0" w:line="285" w:lineRule="atLeast"/>
+        <w:rPr>
+          <w:rFonts w:ascii="Consolas" w:eastAsia="Times New Roman" w:hAnsi="Consolas" w:cs="Times New Roman"/>
+          <w:color w:val="D4D4D4"/>
+          <w:sz w:val="21"/>
+          <w:szCs w:val="21"/>
+          <w:lang w:eastAsia="en-IN"/>
+        </w:rPr>
+      </w:pPr>
+      <w:r>
+        <w:rPr>
+          <w:rFonts w:ascii="Consolas" w:eastAsia="Times New Roman" w:hAnsi="Consolas" w:cs="Times New Roman"/>
+          <w:color w:val="D4D4D4"/>
+          <w:sz w:val="21"/>
+          <w:szCs w:val="21"/>
+          <w:lang w:eastAsia="en-IN"/>
+        </w:rPr>
+        <w:lastRenderedPageBreak/>
+        <w:t>  .</w:t>
+      </w:r>
+      <w:r>
+        <w:rPr>
+          <w:rFonts w:ascii="Consolas" w:eastAsia="Times New Roman" w:hAnsi="Consolas" w:cs="Times New Roman"/>
+          <w:color w:val="DCDCAA"/>
+          <w:sz w:val="21"/>
+          <w:szCs w:val="21"/>
+          <w:lang w:eastAsia="en-IN"/>
+        </w:rPr>
+        <w:t>catch</w:t>
+      </w:r>
+      <w:r>
+        <w:rPr>
+          <w:rFonts w:ascii="Consolas" w:eastAsia="Times New Roman" w:hAnsi="Consolas" w:cs="Times New Roman"/>
+          <w:color w:val="D4D4D4"/>
+          <w:sz w:val="21"/>
+          <w:szCs w:val="21"/>
+          <w:lang w:eastAsia="en-IN"/>
+        </w:rPr>
+        <w:t>((</w:t>
+      </w:r>
+      <w:r>
+        <w:rPr>
+          <w:rFonts w:ascii="Consolas" w:eastAsia="Times New Roman" w:hAnsi="Consolas" w:cs="Times New Roman"/>
+          <w:color w:val="9CDCFE"/>
+          <w:sz w:val="21"/>
+          <w:szCs w:val="21"/>
+          <w:lang w:eastAsia="en-IN"/>
+        </w:rPr>
+        <w:t>err</w:t>
+      </w:r>
+      <w:r>
+        <w:rPr>
+          <w:rFonts w:ascii="Consolas" w:eastAsia="Times New Roman" w:hAnsi="Consolas" w:cs="Times New Roman"/>
+          <w:color w:val="D4D4D4"/>
+          <w:sz w:val="21"/>
+          <w:szCs w:val="21"/>
+          <w:lang w:eastAsia="en-IN"/>
+        </w:rPr>
+        <w:t xml:space="preserve">) </w:t>
+      </w:r>
+      <w:r>
+        <w:rPr>
+          <w:rFonts w:ascii="Consolas" w:eastAsia="Times New Roman" w:hAnsi="Consolas" w:cs="Times New Roman"/>
+          <w:color w:val="569CD6"/>
+          <w:sz w:val="21"/>
+          <w:szCs w:val="21"/>
+          <w:lang w:eastAsia="en-IN"/>
+        </w:rPr>
+        <w:t>=&gt;</w:t>
+      </w:r>
+      <w:r>
+        <w:rPr>
+          <w:rFonts w:ascii="Consolas" w:eastAsia="Times New Roman" w:hAnsi="Consolas" w:cs="Times New Roman"/>
+          <w:color w:val="D4D4D4"/>
+          <w:sz w:val="21"/>
+          <w:szCs w:val="21"/>
+          <w:lang w:eastAsia="en-IN"/>
+        </w:rPr>
+        <w:t xml:space="preserve"> </w:t>
+      </w:r>
+      <w:r>
+        <w:rPr>
+          <w:rFonts w:ascii="Consolas" w:eastAsia="Times New Roman" w:hAnsi="Consolas" w:cs="Times New Roman"/>
+          <w:color w:val="9CDCFE"/>
+          <w:sz w:val="21"/>
+          <w:szCs w:val="21"/>
+          <w:lang w:eastAsia="en-IN"/>
+        </w:rPr>
+        <w:t>console</w:t>
+      </w:r>
+      <w:r>
+        <w:rPr>
+          <w:rFonts w:ascii="Consolas" w:eastAsia="Times New Roman" w:hAnsi="Consolas" w:cs="Times New Roman"/>
+          <w:color w:val="D4D4D4"/>
+          <w:sz w:val="21"/>
+          <w:szCs w:val="21"/>
+          <w:lang w:eastAsia="en-IN"/>
+        </w:rPr>
+        <w:t>.</w:t>
+      </w:r>
+      <w:r>
+        <w:rPr>
+          <w:rFonts w:ascii="Consolas" w:eastAsia="Times New Roman" w:hAnsi="Consolas" w:cs="Times New Roman"/>
+          <w:color w:val="DCDCAA"/>
+          <w:sz w:val="21"/>
+          <w:szCs w:val="21"/>
+          <w:lang w:eastAsia="en-IN"/>
+        </w:rPr>
+        <w:t>log</w:t>
+      </w:r>
+      <w:r>
+        <w:rPr>
+          <w:rFonts w:ascii="Consolas" w:eastAsia="Times New Roman" w:hAnsi="Consolas" w:cs="Times New Roman"/>
+          <w:color w:val="D4D4D4"/>
+          <w:sz w:val="21"/>
+          <w:szCs w:val="21"/>
+          <w:lang w:eastAsia="en-IN"/>
+        </w:rPr>
+        <w:t>(</w:t>
+      </w:r>
+      <w:r>
+        <w:rPr>
+          <w:rFonts w:ascii="Consolas" w:eastAsia="Times New Roman" w:hAnsi="Consolas" w:cs="Times New Roman"/>
+          <w:color w:val="9CDCFE"/>
+          <w:sz w:val="21"/>
+          <w:szCs w:val="21"/>
+          <w:lang w:eastAsia="en-IN"/>
+        </w:rPr>
+        <w:t>err</w:t>
+      </w:r>
+      <w:r>
+        <w:rPr>
+          <w:rFonts w:ascii="Consolas" w:eastAsia="Times New Roman" w:hAnsi="Consolas" w:cs="Times New Roman"/>
+          <w:color w:val="D4D4D4"/>
+          <w:sz w:val="21"/>
+          <w:szCs w:val="21"/>
+          <w:lang w:eastAsia="en-IN"/>
+        </w:rPr>
+        <w:t>));</w:t>
+      </w:r>
+    </w:p>
+    <w:p>
+      <w:pPr>
+        <w:tabs>
+          <w:tab w:val="center" w:pos="5593"/>
+        </w:tabs>
+        <w:rPr>
+          <w:b/>
+          <w:bCs/>
+        </w:rPr>
+      </w:pPr>
+    </w:p>
+    <w:p>
+      <w:pPr>
+        <w:tabs>
+          <w:tab w:val="center" w:pos="5593"/>
+        </w:tabs>
+        <w:rPr>
+          <w:b/>
+          <w:bCs/>
+        </w:rPr>
+      </w:pPr>
+      <w:r>
+        <w:rPr>
+          <w:b/>
+          <w:bCs/>
+        </w:rPr>
+        <w:t>5) Insert into</w:t>
+      </w:r>
+      <w:r>
+        <w:rPr>
+          <w:b/>
+          <w:bCs/>
+        </w:rPr>
+        <w:t xml:space="preserve"> =</w:t>
+      </w:r>
+      <w:r>
+        <w:rPr>
+          <w:b/>
+          <w:bCs/>
+        </w:rPr>
+        <w:t>: sequelize.create(</w:t>
+      </w:r>
+      <w:r>
+        <w:rPr>
+          <w:b/>
+          <w:bCs/>
+        </w:rPr>
+        <w:t>{col_name:object attribute})</w:t>
+      </w:r>
+    </w:p>
+    <w:p>
+      <w:pPr>
+        <w:tabs>
+          <w:tab w:val="center" w:pos="5593"/>
+        </w:tabs>
+        <w:rPr>
+          <w:b/>
+          <w:bCs/>
+        </w:rPr>
+      </w:pPr>
+      <w:r>
+        <w:rPr>
+          <w:b/>
+          <w:bCs/>
+        </w:rPr>
+        <w:t>6)Select * =: model_name.findAll()</w:t>
+      </w:r>
+    </w:p>
+    <w:p>
+      <w:pPr>
+        <w:pBdr>
+          <w:bottom w:val="single" w:sz="6" w:space="1" w:color="auto"/>
+        </w:pBdr>
+        <w:tabs>
+          <w:tab w:val="center" w:pos="5593"/>
+        </w:tabs>
+        <w:rPr>
+          <w:b/>
+          <w:bCs/>
+        </w:rPr>
+      </w:pPr>
+      <w:r>
+        <w:rPr>
+          <w:b/>
+          <w:bCs/>
+        </w:rPr>
+        <w:t>7)Update =&gt; object.save()</w:t>
+      </w:r>
+    </w:p>
+    <w:p>
+      <w:pPr>
+        <w:pBdr>
+          <w:bottom w:val="single" w:sz="6" w:space="1" w:color="auto"/>
+        </w:pBdr>
+        <w:tabs>
+          <w:tab w:val="center" w:pos="5593"/>
+        </w:tabs>
+        <w:rPr>
+          <w:b/>
+          <w:bCs/>
+        </w:rPr>
+      </w:pPr>
+      <w:r>
+        <w:rPr>
+          <w:b/>
+          <w:bCs/>
+        </w:rPr>
+        <w:t>8)delete =&gt; model.destroy</w:t>
+      </w:r>
+      <w:r>
+        <w:rPr>
+          <w:b/>
+          <w:bCs/>
+        </w:rPr>
+        <w:t>(</w:t>
+      </w:r>
+      <w:r>
+        <w:rPr>
+          <w:b/>
+          <w:bCs/>
+        </w:rPr>
+        <w:t>)</w:t>
+      </w:r>
+    </w:p>
+    <w:p>
+      <w:pPr>
+        <w:pBdr>
+          <w:bottom w:val="single" w:sz="6" w:space="1" w:color="auto"/>
+        </w:pBdr>
+        <w:tabs>
+          <w:tab w:val="center" w:pos="5593"/>
+        </w:tabs>
+        <w:rPr>
+          <w:b/>
+          <w:bCs/>
+        </w:rPr>
+      </w:pPr>
+      <w:r>
+        <w:rPr>
+          <w:b/>
+          <w:bCs/>
+        </w:rPr>
+        <w:t>9)findById changed with = findByPk</w:t>
+      </w:r>
+    </w:p>
+    <w:tbl>
+      <w:tblPr>
+        <w:tblW w:w="0" w:type="auto"/>
+        <w:tblCellSpacing w:w="15" w:type="dxa"/>
+        <w:tblCellMar>
+          <w:top w:w="15" w:type="dxa"/>
+          <w:left w:w="15" w:type="dxa"/>
+          <w:bottom w:w="15" w:type="dxa"/>
+          <w:right w:w="15" w:type="dxa"/>
+        </w:tblCellMar>
+        <w:tblLook w:val="04A0" w:firstRow="1" w:lastRow="0" w:firstColumn="1" w:lastColumn="0" w:noHBand="0" w:noVBand="1"/>
+      </w:tblPr>
+      <w:tblGrid>
+        <w:gridCol w:w="1626"/>
+        <w:gridCol w:w="420"/>
+        <w:gridCol w:w="6501"/>
+        <w:gridCol w:w="1919"/>
+      </w:tblGrid>
+      <w:tr>
+        <w:trPr>
+          <w:tblCellSpacing w:w="15" w:type="dxa"/>
+        </w:trPr>
+        <w:tc>
+          <w:tcPr>
+            <w:tcW w:w="0" w:type="auto"/>
+            <w:vAlign w:val="center"/>
+            <w:hideMark/>
+          </w:tcPr>
+          <w:p>
+            <w:pPr>
+              <w:spacing w:after="0" w:line="240" w:lineRule="auto"/>
+              <w:rPr>
+                <w:rFonts w:ascii="Times New Roman" w:eastAsia="Times New Roman" w:hAnsi="Times New Roman" w:cs="Times New Roman"/>
+                <w:sz w:val="24"/>
+                <w:szCs w:val="24"/>
+                <w:lang w:eastAsia="en-IN"/>
+              </w:rPr>
+            </w:pPr>
+            <w:r>
+              <w:rPr>
+                <w:rFonts w:ascii="Times New Roman" w:eastAsia="Times New Roman" w:hAnsi="Times New Roman" w:cs="Times New Roman"/>
+                <w:sz w:val="24"/>
+                <w:szCs w:val="24"/>
+                <w:lang w:eastAsia="en-IN"/>
+              </w:rPr>
+              <w:t>Spider Variegated plant</w:t>
+            </w:r>
+          </w:p>
+        </w:tc>
+        <w:tc>
+          <w:tcPr>
+            <w:tcW w:w="0" w:type="auto"/>
+            <w:vAlign w:val="center"/>
+            <w:hideMark/>
+          </w:tcPr>
+          <w:p>
+            <w:pPr>
+              <w:spacing w:after="0" w:line="240" w:lineRule="auto"/>
+              <w:rPr>
+                <w:rFonts w:ascii="Times New Roman" w:eastAsia="Times New Roman" w:hAnsi="Times New Roman" w:cs="Times New Roman"/>
+                <w:sz w:val="24"/>
+                <w:szCs w:val="24"/>
+                <w:lang w:eastAsia="en-IN"/>
+              </w:rPr>
+            </w:pPr>
+            <w:r>
+              <w:rPr>
+                <w:rFonts w:ascii="Times New Roman" w:eastAsia="Times New Roman" w:hAnsi="Times New Roman" w:cs="Times New Roman"/>
+                <w:sz w:val="24"/>
+                <w:szCs w:val="24"/>
+                <w:lang w:eastAsia="en-IN"/>
+              </w:rPr>
+              <w:t>700</w:t>
+            </w:r>
+          </w:p>
+        </w:tc>
+        <w:tc>
+          <w:tcPr>
+            <w:tcW w:w="0" w:type="auto"/>
+            <w:vAlign w:val="center"/>
+            <w:hideMark/>
+          </w:tcPr>
+          <w:p>
+            <w:pPr>
+              <w:spacing w:after="0" w:line="240" w:lineRule="auto"/>
+              <w:rPr>
+                <w:rFonts w:ascii="Times New Roman" w:eastAsia="Times New Roman" w:hAnsi="Times New Roman" w:cs="Times New Roman"/>
+                <w:sz w:val="24"/>
+                <w:szCs w:val="24"/>
+                <w:lang w:eastAsia="en-IN"/>
+              </w:rPr>
+            </w:pPr>
+            <w:r>
+              <w:rPr>
+                <w:rFonts w:ascii="Times New Roman" w:eastAsia="Times New Roman" w:hAnsi="Times New Roman" w:cs="Times New Roman"/>
+                <w:sz w:val="24"/>
+                <w:szCs w:val="24"/>
+                <w:lang w:eastAsia="en-IN"/>
+              </w:rPr>
+              <w:t>https://imgcdn.floweraura.com/spider-variegated-plant-9910577pl-A.jpg?tr=w-264,dpr-1.5,q-70</w:t>
+            </w:r>
+          </w:p>
+        </w:tc>
+        <w:tc>
+          <w:tcPr>
+            <w:tcW w:w="0" w:type="auto"/>
+            <w:vAlign w:val="center"/>
+            <w:hideMark/>
+          </w:tcPr>
+          <w:p>
+            <w:pPr>
+              <w:spacing w:after="0" w:line="240" w:lineRule="auto"/>
+              <w:rPr>
+                <w:rFonts w:ascii="Times New Roman" w:eastAsia="Times New Roman" w:hAnsi="Times New Roman" w:cs="Times New Roman"/>
+                <w:sz w:val="24"/>
+                <w:szCs w:val="24"/>
+                <w:lang w:eastAsia="en-IN"/>
+              </w:rPr>
+            </w:pPr>
+            <w:r>
+              <w:rPr>
+                <w:rFonts w:ascii="Times New Roman" w:eastAsia="Times New Roman" w:hAnsi="Times New Roman" w:cs="Times New Roman"/>
+                <w:sz w:val="24"/>
+                <w:szCs w:val="24"/>
+                <w:lang w:eastAsia="en-IN"/>
+              </w:rPr>
+              <w:t> Air purifying plant</w:t>
+            </w:r>
+          </w:p>
+        </w:tc>
+      </w:tr>
+      <w:tr>
+        <w:trPr>
+          <w:tblCellSpacing w:w="15" w:type="dxa"/>
+        </w:trPr>
+        <w:tc>
+          <w:tcPr>
+            <w:tcW w:w="0" w:type="auto"/>
+            <w:vAlign w:val="center"/>
+            <w:hideMark/>
+          </w:tcPr>
+          <w:p>
+            <w:pPr>
+              <w:spacing w:after="0" w:line="240" w:lineRule="auto"/>
+              <w:rPr>
+                <w:rFonts w:ascii="Times New Roman" w:eastAsia="Times New Roman" w:hAnsi="Times New Roman" w:cs="Times New Roman"/>
+                <w:sz w:val="24"/>
+                <w:szCs w:val="24"/>
+                <w:lang w:eastAsia="en-IN"/>
+              </w:rPr>
+            </w:pPr>
+            <w:r>
+              <w:rPr>
+                <w:rFonts w:ascii="Times New Roman" w:eastAsia="Times New Roman" w:hAnsi="Times New Roman" w:cs="Times New Roman"/>
+                <w:sz w:val="24"/>
+                <w:szCs w:val="24"/>
+                <w:lang w:eastAsia="en-IN"/>
+              </w:rPr>
+              <w:t>Artificial plant vase</w:t>
+            </w:r>
+          </w:p>
+        </w:tc>
+        <w:tc>
+          <w:tcPr>
+            <w:tcW w:w="0" w:type="auto"/>
+            <w:vAlign w:val="center"/>
+            <w:hideMark/>
+          </w:tcPr>
+          <w:p>
+            <w:pPr>
+              <w:spacing w:after="0" w:line="240" w:lineRule="auto"/>
+              <w:rPr>
+                <w:rFonts w:ascii="Times New Roman" w:eastAsia="Times New Roman" w:hAnsi="Times New Roman" w:cs="Times New Roman"/>
+                <w:sz w:val="24"/>
+                <w:szCs w:val="24"/>
+                <w:lang w:eastAsia="en-IN"/>
+              </w:rPr>
+            </w:pPr>
+            <w:r>
+              <w:rPr>
+                <w:rFonts w:ascii="Times New Roman" w:eastAsia="Times New Roman" w:hAnsi="Times New Roman" w:cs="Times New Roman"/>
+                <w:sz w:val="24"/>
+                <w:szCs w:val="24"/>
+                <w:lang w:eastAsia="en-IN"/>
+              </w:rPr>
+              <w:t>500</w:t>
+            </w:r>
+          </w:p>
+        </w:tc>
+        <w:tc>
+          <w:tcPr>
+            <w:tcW w:w="0" w:type="auto"/>
+            <w:vAlign w:val="center"/>
+            <w:hideMark/>
+          </w:tcPr>
+          <w:p>
+            <w:pPr>
+              <w:spacing w:after="0" w:line="240" w:lineRule="auto"/>
+              <w:rPr>
+                <w:rFonts w:ascii="Times New Roman" w:eastAsia="Times New Roman" w:hAnsi="Times New Roman" w:cs="Times New Roman"/>
+                <w:sz w:val="24"/>
+                <w:szCs w:val="24"/>
+                <w:lang w:eastAsia="en-IN"/>
+              </w:rPr>
+            </w:pPr>
+            <w:r>
+              <w:rPr>
+                <w:rFonts w:ascii="Times New Roman" w:eastAsia="Times New Roman" w:hAnsi="Times New Roman" w:cs="Times New Roman"/>
+                <w:sz w:val="24"/>
+                <w:szCs w:val="24"/>
+                <w:lang w:eastAsia="en-IN"/>
+              </w:rPr>
+              <w:t>https://imgcdn.floweraura.com/pretty-red-girl-vase-9887847pl-B_0.jpg?tr=w-264,dpr-1.5,q-70</w:t>
+            </w:r>
+          </w:p>
+        </w:tc>
+        <w:tc>
+          <w:tcPr>
+            <w:tcW w:w="0" w:type="auto"/>
+            <w:vAlign w:val="center"/>
+            <w:hideMark/>
+          </w:tcPr>
+          <w:p>
+            <w:pPr>
+              <w:spacing w:after="0" w:line="240" w:lineRule="auto"/>
+              <w:rPr>
+                <w:rFonts w:ascii="Times New Roman" w:eastAsia="Times New Roman" w:hAnsi="Times New Roman" w:cs="Times New Roman"/>
+                <w:sz w:val="24"/>
+                <w:szCs w:val="24"/>
+                <w:lang w:eastAsia="en-IN"/>
+              </w:rPr>
+            </w:pPr>
+            <w:r>
+              <w:rPr>
+                <w:rFonts w:ascii="Times New Roman" w:eastAsia="Times New Roman" w:hAnsi="Times New Roman" w:cs="Times New Roman"/>
+                <w:sz w:val="24"/>
+                <w:szCs w:val="24"/>
+                <w:lang w:eastAsia="en-IN"/>
+              </w:rPr>
+              <w:t>Pretty red girl artificial plant vase</w:t>
+            </w:r>
+          </w:p>
+        </w:tc>
+      </w:tr>
+      <w:tr>
+        <w:trPr>
+          <w:tblCellSpacing w:w="15" w:type="dxa"/>
+        </w:trPr>
+        <w:tc>
+          <w:tcPr>
+            <w:tcW w:w="0" w:type="auto"/>
+            <w:vAlign w:val="center"/>
+            <w:hideMark/>
+          </w:tcPr>
+          <w:p>
+            <w:pPr>
+              <w:spacing w:after="0" w:line="240" w:lineRule="auto"/>
+              <w:rPr>
+                <w:rFonts w:ascii="Times New Roman" w:eastAsia="Times New Roman" w:hAnsi="Times New Roman" w:cs="Times New Roman"/>
+                <w:sz w:val="24"/>
+                <w:szCs w:val="24"/>
+                <w:lang w:eastAsia="en-IN"/>
+              </w:rPr>
+            </w:pPr>
+            <w:r>
+              <w:rPr>
+                <w:rFonts w:ascii="Times New Roman" w:eastAsia="Times New Roman" w:hAnsi="Times New Roman" w:cs="Times New Roman"/>
+                <w:sz w:val="24"/>
+                <w:szCs w:val="24"/>
+                <w:lang w:eastAsia="en-IN"/>
+              </w:rPr>
+              <w:t>Silver dollar vine</w:t>
+            </w:r>
+          </w:p>
+        </w:tc>
+        <w:tc>
+          <w:tcPr>
+            <w:tcW w:w="0" w:type="auto"/>
+            <w:vAlign w:val="center"/>
+            <w:hideMark/>
+          </w:tcPr>
+          <w:p>
+            <w:pPr>
+              <w:spacing w:after="0" w:line="240" w:lineRule="auto"/>
+              <w:rPr>
+                <w:rFonts w:ascii="Times New Roman" w:eastAsia="Times New Roman" w:hAnsi="Times New Roman" w:cs="Times New Roman"/>
+                <w:sz w:val="24"/>
+                <w:szCs w:val="24"/>
+                <w:lang w:eastAsia="en-IN"/>
+              </w:rPr>
+            </w:pPr>
+            <w:r>
+              <w:rPr>
+                <w:rFonts w:ascii="Times New Roman" w:eastAsia="Times New Roman" w:hAnsi="Times New Roman" w:cs="Times New Roman"/>
+                <w:sz w:val="24"/>
+                <w:szCs w:val="24"/>
+                <w:lang w:eastAsia="en-IN"/>
+              </w:rPr>
+              <w:t>400</w:t>
+            </w:r>
+          </w:p>
+        </w:tc>
+        <w:tc>
+          <w:tcPr>
+            <w:tcW w:w="0" w:type="auto"/>
+            <w:vAlign w:val="center"/>
+            <w:hideMark/>
+          </w:tcPr>
+          <w:p>
+            <w:pPr>
+              <w:spacing w:after="0" w:line="240" w:lineRule="auto"/>
+              <w:rPr>
+                <w:rFonts w:ascii="Times New Roman" w:eastAsia="Times New Roman" w:hAnsi="Times New Roman" w:cs="Times New Roman"/>
+                <w:sz w:val="24"/>
+                <w:szCs w:val="24"/>
+                <w:lang w:eastAsia="en-IN"/>
+              </w:rPr>
+            </w:pPr>
+            <w:r>
+              <w:rPr>
+                <w:rFonts w:ascii="Times New Roman" w:eastAsia="Times New Roman" w:hAnsi="Times New Roman" w:cs="Times New Roman"/>
+                <w:sz w:val="24"/>
+                <w:szCs w:val="24"/>
+                <w:lang w:eastAsia="en-IN"/>
+              </w:rPr>
+              <w:t>http://cdn.home-designing.com/wp-content/uploads/2017/01/indoor-plants-Xerosicyos-danguyi-600x600.jpg</w:t>
+            </w:r>
+          </w:p>
+        </w:tc>
+        <w:tc>
+          <w:tcPr>
+            <w:tcW w:w="0" w:type="auto"/>
+            <w:vAlign w:val="center"/>
+            <w:hideMark/>
+          </w:tcPr>
+          <w:p>
+            <w:pPr>
+              <w:spacing w:after="0" w:line="240" w:lineRule="auto"/>
+              <w:rPr>
+                <w:rFonts w:ascii="Times New Roman" w:eastAsia="Times New Roman" w:hAnsi="Times New Roman" w:cs="Times New Roman"/>
+                <w:sz w:val="24"/>
+                <w:szCs w:val="24"/>
+                <w:lang w:eastAsia="en-IN"/>
+              </w:rPr>
+            </w:pPr>
+            <w:r>
+              <w:rPr>
+                <w:rFonts w:ascii="Times New Roman" w:eastAsia="Times New Roman" w:hAnsi="Times New Roman" w:cs="Times New Roman"/>
+                <w:sz w:val="24"/>
+                <w:szCs w:val="24"/>
+                <w:lang w:eastAsia="en-IN"/>
+              </w:rPr>
+              <w:t>Beautiful plant</w:t>
+            </w:r>
+          </w:p>
+        </w:tc>
+      </w:tr>
+    </w:tbl>
+    <w:p>
+      <w:pPr>
+        <w:pBdr>
+          <w:bottom w:val="single" w:sz="6" w:space="1" w:color="auto"/>
+        </w:pBdr>
+        <w:tabs>
+          <w:tab w:val="center" w:pos="5593"/>
+        </w:tabs>
+        <w:rPr>
+          <w:b/>
+          <w:bCs/>
+        </w:rPr>
+      </w:pPr>
+    </w:p>
+    <w:p>
+      <w:pPr>
+        <w:tabs>
+          <w:tab w:val="center" w:pos="5593"/>
+        </w:tabs>
+        <w:rPr>
+          <w:b/>
+          <w:bCs/>
+        </w:rPr>
+      </w:pPr>
+      <w:r>
+        <w:rPr>
+          <w:b/>
+          <w:bCs/>
+        </w:rPr>
+        <w:t>Defining relationships:</w:t>
+      </w:r>
+    </w:p>
+    <w:p>
+      <w:pPr>
+        <w:tabs>
+          <w:tab w:val="center" w:pos="5593"/>
+        </w:tabs>
+      </w:pPr>
+      <w:r>
+        <w:t>1)Product.belongsTo(User)</w:t>
+      </w:r>
+    </w:p>
+    <w:p>
+      <w:pPr>
+        <w:tabs>
+          <w:tab w:val="center" w:pos="5593"/>
+        </w:tabs>
+      </w:pPr>
+      <w:r>
+        <w:t>2)User.hasMay(Product)</w:t>
+      </w:r>
+    </w:p>
+    <w:p>
+      <w:pPr>
+        <w:tabs>
+          <w:tab w:val="center" w:pos="5593"/>
+        </w:tabs>
+      </w:pPr>
+      <w:r>
+        <w:t>---</w:t>
+      </w:r>
+    </w:p>
+    <w:p>
+      <w:pPr>
+        <w:tabs>
+          <w:tab w:val="center" w:pos="5593"/>
+        </w:tabs>
+      </w:pPr>
+      <w:r>
+        <w:t xml:space="preserve">1)Since there exists relation new insert can be created </w:t>
+      </w:r>
+    </w:p>
+    <w:p>
+      <w:pPr>
+        <w:tabs>
+          <w:tab w:val="center" w:pos="5593"/>
+        </w:tabs>
+      </w:pPr>
+      <w:r>
+        <w:t xml:space="preserve">User.createProduct() </w:t>
       </w:r>
     </w:p>
     <w:sectPr>
@@ -6271,13 +8082,13 @@
     </w:lvl>
   </w:abstractNum>
   <w:abstractNum w:abstractNumId="1" w15:restartNumberingAfterBreak="0">
-    <w:nsid w:val="39BE5E1A"/>
+    <w:nsid w:val="39460356"/>
     <w:multiLevelType w:val="hybridMultilevel"/>
-    <w:tmpl w:val="E1FE5062"/>
-    <w:lvl w:ilvl="0" w:tplc="4009000F">
+    <w:tmpl w:val="51208FF0"/>
+    <w:lvl w:ilvl="0" w:tplc="40090011">
       <w:start w:val="1"/>
       <w:numFmt w:val="decimal"/>
-      <w:lvlText w:val="%1."/>
+      <w:lvlText w:val="%1)"/>
       <w:lvlJc w:val="left"/>
       <w:pPr>
         <w:ind w:left="720" w:hanging="360"/>
@@ -6359,10 +8170,194 @@
       </w:pPr>
     </w:lvl>
   </w:abstractNum>
+  <w:abstractNum w:abstractNumId="2" w15:restartNumberingAfterBreak="0">
+    <w:nsid w:val="39BE5E1A"/>
+    <w:multiLevelType w:val="hybridMultilevel"/>
+    <w:tmpl w:val="E1FE5062"/>
+    <w:lvl w:ilvl="0" w:tplc="4009000F">
+      <w:start w:val="1"/>
+      <w:numFmt w:val="decimal"/>
+      <w:lvlText w:val="%1."/>
+      <w:lvlJc w:val="left"/>
+      <w:pPr>
+        <w:ind w:left="720" w:hanging="360"/>
+      </w:pPr>
+      <w:rPr>
+        <w:rFonts w:hint="default"/>
+      </w:rPr>
+    </w:lvl>
+    <w:lvl w:ilvl="1" w:tplc="40090019" w:tentative="1">
+      <w:start w:val="1"/>
+      <w:numFmt w:val="lowerLetter"/>
+      <w:lvlText w:val="%2."/>
+      <w:lvlJc w:val="left"/>
+      <w:pPr>
+        <w:ind w:left="1440" w:hanging="360"/>
+      </w:pPr>
+    </w:lvl>
+    <w:lvl w:ilvl="2" w:tplc="4009001B" w:tentative="1">
+      <w:start w:val="1"/>
+      <w:numFmt w:val="lowerRoman"/>
+      <w:lvlText w:val="%3."/>
+      <w:lvlJc w:val="right"/>
+      <w:pPr>
+        <w:ind w:left="2160" w:hanging="180"/>
+      </w:pPr>
+    </w:lvl>
+    <w:lvl w:ilvl="3" w:tplc="4009000F" w:tentative="1">
+      <w:start w:val="1"/>
+      <w:numFmt w:val="decimal"/>
+      <w:lvlText w:val="%4."/>
+      <w:lvlJc w:val="left"/>
+      <w:pPr>
+        <w:ind w:left="2880" w:hanging="360"/>
+      </w:pPr>
+    </w:lvl>
+    <w:lvl w:ilvl="4" w:tplc="40090019" w:tentative="1">
+      <w:start w:val="1"/>
+      <w:numFmt w:val="lowerLetter"/>
+      <w:lvlText w:val="%5."/>
+      <w:lvlJc w:val="left"/>
+      <w:pPr>
+        <w:ind w:left="3600" w:hanging="360"/>
+      </w:pPr>
+    </w:lvl>
+    <w:lvl w:ilvl="5" w:tplc="4009001B" w:tentative="1">
+      <w:start w:val="1"/>
+      <w:numFmt w:val="lowerRoman"/>
+      <w:lvlText w:val="%6."/>
+      <w:lvlJc w:val="right"/>
+      <w:pPr>
+        <w:ind w:left="4320" w:hanging="180"/>
+      </w:pPr>
+    </w:lvl>
+    <w:lvl w:ilvl="6" w:tplc="4009000F" w:tentative="1">
+      <w:start w:val="1"/>
+      <w:numFmt w:val="decimal"/>
+      <w:lvlText w:val="%7."/>
+      <w:lvlJc w:val="left"/>
+      <w:pPr>
+        <w:ind w:left="5040" w:hanging="360"/>
+      </w:pPr>
+    </w:lvl>
+    <w:lvl w:ilvl="7" w:tplc="40090019" w:tentative="1">
+      <w:start w:val="1"/>
+      <w:numFmt w:val="lowerLetter"/>
+      <w:lvlText w:val="%8."/>
+      <w:lvlJc w:val="left"/>
+      <w:pPr>
+        <w:ind w:left="5760" w:hanging="360"/>
+      </w:pPr>
+    </w:lvl>
+    <w:lvl w:ilvl="8" w:tplc="4009001B" w:tentative="1">
+      <w:start w:val="1"/>
+      <w:numFmt w:val="lowerRoman"/>
+      <w:lvlText w:val="%9."/>
+      <w:lvlJc w:val="right"/>
+      <w:pPr>
+        <w:ind w:left="6480" w:hanging="180"/>
+      </w:pPr>
+    </w:lvl>
+  </w:abstractNum>
+  <w:abstractNum w:abstractNumId="3" w15:restartNumberingAfterBreak="0">
+    <w:nsid w:val="7DAA3D55"/>
+    <w:multiLevelType w:val="hybridMultilevel"/>
+    <w:tmpl w:val="6A280BC2"/>
+    <w:lvl w:ilvl="0" w:tplc="AB8830CC">
+      <w:start w:val="1"/>
+      <w:numFmt w:val="decimal"/>
+      <w:lvlText w:val="%1)"/>
+      <w:lvlJc w:val="left"/>
+      <w:pPr>
+        <w:ind w:left="1080" w:hanging="360"/>
+      </w:pPr>
+      <w:rPr>
+        <w:rFonts w:hint="default"/>
+      </w:rPr>
+    </w:lvl>
+    <w:lvl w:ilvl="1" w:tplc="40090019" w:tentative="1">
+      <w:start w:val="1"/>
+      <w:numFmt w:val="lowerLetter"/>
+      <w:lvlText w:val="%2."/>
+      <w:lvlJc w:val="left"/>
+      <w:pPr>
+        <w:ind w:left="1800" w:hanging="360"/>
+      </w:pPr>
+    </w:lvl>
+    <w:lvl w:ilvl="2" w:tplc="4009001B" w:tentative="1">
+      <w:start w:val="1"/>
+      <w:numFmt w:val="lowerRoman"/>
+      <w:lvlText w:val="%3."/>
+      <w:lvlJc w:val="right"/>
+      <w:pPr>
+        <w:ind w:left="2520" w:hanging="180"/>
+      </w:pPr>
+    </w:lvl>
+    <w:lvl w:ilvl="3" w:tplc="4009000F" w:tentative="1">
+      <w:start w:val="1"/>
+      <w:numFmt w:val="decimal"/>
+      <w:lvlText w:val="%4."/>
+      <w:lvlJc w:val="left"/>
+      <w:pPr>
+        <w:ind w:left="3240" w:hanging="360"/>
+      </w:pPr>
+    </w:lvl>
+    <w:lvl w:ilvl="4" w:tplc="40090019" w:tentative="1">
+      <w:start w:val="1"/>
+      <w:numFmt w:val="lowerLetter"/>
+      <w:lvlText w:val="%5."/>
+      <w:lvlJc w:val="left"/>
+      <w:pPr>
+        <w:ind w:left="3960" w:hanging="360"/>
+      </w:pPr>
+    </w:lvl>
+    <w:lvl w:ilvl="5" w:tplc="4009001B" w:tentative="1">
+      <w:start w:val="1"/>
+      <w:numFmt w:val="lowerRoman"/>
+      <w:lvlText w:val="%6."/>
+      <w:lvlJc w:val="right"/>
+      <w:pPr>
+        <w:ind w:left="4680" w:hanging="180"/>
+      </w:pPr>
+    </w:lvl>
+    <w:lvl w:ilvl="6" w:tplc="4009000F" w:tentative="1">
+      <w:start w:val="1"/>
+      <w:numFmt w:val="decimal"/>
+      <w:lvlText w:val="%7."/>
+      <w:lvlJc w:val="left"/>
+      <w:pPr>
+        <w:ind w:left="5400" w:hanging="360"/>
+      </w:pPr>
+    </w:lvl>
+    <w:lvl w:ilvl="7" w:tplc="40090019" w:tentative="1">
+      <w:start w:val="1"/>
+      <w:numFmt w:val="lowerLetter"/>
+      <w:lvlText w:val="%8."/>
+      <w:lvlJc w:val="left"/>
+      <w:pPr>
+        <w:ind w:left="6120" w:hanging="360"/>
+      </w:pPr>
+    </w:lvl>
+    <w:lvl w:ilvl="8" w:tplc="4009001B" w:tentative="1">
+      <w:start w:val="1"/>
+      <w:numFmt w:val="lowerRoman"/>
+      <w:lvlText w:val="%9."/>
+      <w:lvlJc w:val="right"/>
+      <w:pPr>
+        <w:ind w:left="6840" w:hanging="180"/>
+      </w:pPr>
+    </w:lvl>
+  </w:abstractNum>
   <w:num w:numId="1">
     <w:abstractNumId w:val="0"/>
   </w:num>
   <w:num w:numId="2">
+    <w:abstractNumId w:val="2"/>
+  </w:num>
+  <w:num w:numId="3">
+    <w:abstractNumId w:val="3"/>
+  </w:num>
+  <w:num w:numId="4">
     <w:abstractNumId w:val="1"/>
   </w:num>
 </w:numbering>

</xml_diff>